<commit_message>
Refactor: Reorganized project structure - Removed old Ytube.py - Added core/ and utils/ directories - Split functionality into modular files
</commit_message>
<xml_diff>
--- a/docs/YouTube_Downloader_Tech_Doc_V1.0.docx
+++ b/docs/YouTube_Downloader_Tech_Doc_V1.0.docx
@@ -83,7 +83,7 @@
           <w:szCs w:val="24"/>
           <w:rtl w:val="0"/>
         </w:rPr>
-        <w:t xml:space="preserve">: 1.0</w:t>
+        <w:t xml:space="preserve">: 2.0</w:t>
         <w:br w:type="textWrapping"/>
       </w:r>
       <w:r>
@@ -105,7 +105,7 @@
           <w:szCs w:val="24"/>
           <w:rtl w:val="0"/>
         </w:rPr>
-        <w:t xml:space="preserve">: 9/5/2025</w:t>
+        <w:t xml:space="preserve">: 18/5/2025</w:t>
       </w:r>
     </w:p>
     <w:p>
@@ -172,6 +172,28 @@
           <w:rtl w:val="0"/>
         </w:rPr>
         <w:t xml:space="preserve">A Python-based tool to download YouTube videos/audio concurrently with:</w:t>
+      </w:r>
+    </w:p>
+    <w:p>
+      <w:pPr>
+        <w:shd w:fill="ffffff" w:val="clear"/>
+        <w:spacing w:after="200" w:before="200" w:line="428.625" w:lineRule="auto"/>
+        <w:rPr>
+          <w:rFonts w:ascii="Roboto" w:cs="Roboto" w:eastAsia="Roboto" w:hAnsi="Roboto"/>
+          <w:color w:val="404040"/>
+          <w:sz w:val="24"/>
+          <w:szCs w:val="24"/>
+        </w:rPr>
+      </w:pPr>
+      <w:r>
+        <w:rPr>
+          <w:rFonts w:ascii="Roboto" w:cs="Roboto" w:eastAsia="Roboto" w:hAnsi="Roboto"/>
+          <w:color w:val="404040"/>
+          <w:sz w:val="24"/>
+          <w:szCs w:val="24"/>
+          <w:rtl w:val="0"/>
+        </w:rPr>
+        <w:t xml:space="preserve">A Python-based tool to download YouTube videos/audio with:</w:t>
       </w:r>
     </w:p>
     <w:p>
@@ -223,6 +245,27 @@
           <w:numId w:val="1"/>
         </w:numPr>
         <w:shd w:fill="ffffff" w:val="clear"/>
+        <w:spacing w:after="0" w:afterAutospacing="0" w:before="0" w:beforeAutospacing="0" w:lineRule="auto"/>
+        <w:ind w:left="720" w:hanging="360"/>
+      </w:pPr>
+      <w:r>
+        <w:rPr>
+          <w:rFonts w:ascii="Roboto" w:cs="Roboto" w:eastAsia="Roboto" w:hAnsi="Roboto"/>
+          <w:color w:val="404040"/>
+          <w:sz w:val="24"/>
+          <w:szCs w:val="24"/>
+          <w:rtl w:val="0"/>
+        </w:rPr>
+        <w:t xml:space="preserve">Voice command support (planned)</w:t>
+      </w:r>
+    </w:p>
+    <w:p>
+      <w:pPr>
+        <w:numPr>
+          <w:ilvl w:val="0"/>
+          <w:numId w:val="1"/>
+        </w:numPr>
+        <w:shd w:fill="ffffff" w:val="clear"/>
         <w:spacing w:after="200" w:before="0" w:beforeAutospacing="0" w:lineRule="auto"/>
         <w:ind w:left="720" w:hanging="360"/>
       </w:pPr>
@@ -234,7 +277,7 @@
           <w:szCs w:val="24"/>
           <w:rtl w:val="0"/>
         </w:rPr>
-        <w:t xml:space="preserve">Robust error handling</w:t>
+        <w:t xml:space="preserve">Modular architecture</w:t>
       </w:r>
     </w:p>
     <w:p>
@@ -267,7 +310,7 @@
           <w:szCs w:val="34"/>
         </w:rPr>
       </w:pPr>
-      <w:bookmarkStart w:colFirst="0" w:colLast="0" w:name="_yq5bv3n2mgam" w:id="2"/>
+      <w:bookmarkStart w:colFirst="0" w:colLast="0" w:name="_76ktwuuzknhr" w:id="2"/>
       <w:bookmarkEnd w:id="2"/>
       <w:r>
         <w:rPr>
@@ -278,7 +321,414 @@
           <w:szCs w:val="34"/>
           <w:rtl w:val="0"/>
         </w:rPr>
-        <w:t xml:space="preserve">2. Package Dependencies</w:t>
+        <w:t xml:space="preserve">2. Project Structure</w:t>
+      </w:r>
+    </w:p>
+    <w:p>
+      <w:pPr>
+        <w:pStyle w:val="Heading2"/>
+        <w:keepNext w:val="0"/>
+        <w:keepLines w:val="0"/>
+        <w:shd w:fill="ffffff" w:val="clear"/>
+        <w:spacing w:after="200" w:before="280" w:line="360" w:lineRule="auto"/>
+        <w:rPr>
+          <w:rFonts w:ascii="Roboto" w:cs="Roboto" w:eastAsia="Roboto" w:hAnsi="Roboto"/>
+          <w:color w:val="404040"/>
+          <w:sz w:val="24"/>
+          <w:szCs w:val="24"/>
+        </w:rPr>
+      </w:pPr>
+      <w:bookmarkStart w:colFirst="0" w:colLast="0" w:name="_8qrb8pcqpd1q" w:id="3"/>
+      <w:bookmarkEnd w:id="3"/>
+      <w:r>
+        <w:rPr>
+          <w:rFonts w:ascii="Roboto" w:cs="Roboto" w:eastAsia="Roboto" w:hAnsi="Roboto"/>
+          <w:color w:val="404040"/>
+          <w:sz w:val="24"/>
+          <w:szCs w:val="24"/>
+          <w:rtl w:val="0"/>
+        </w:rPr>
+        <w:t xml:space="preserve">Youtube_Downloader/</w:t>
+      </w:r>
+    </w:p>
+    <w:p>
+      <w:pPr>
+        <w:pStyle w:val="Heading2"/>
+        <w:keepNext w:val="0"/>
+        <w:keepLines w:val="0"/>
+        <w:shd w:fill="ffffff" w:val="clear"/>
+        <w:spacing w:after="200" w:before="280" w:line="360" w:lineRule="auto"/>
+        <w:rPr>
+          <w:rFonts w:ascii="Roboto" w:cs="Roboto" w:eastAsia="Roboto" w:hAnsi="Roboto"/>
+          <w:color w:val="404040"/>
+          <w:sz w:val="24"/>
+          <w:szCs w:val="24"/>
+        </w:rPr>
+      </w:pPr>
+      <w:bookmarkStart w:colFirst="0" w:colLast="0" w:name="_8qrb8pcqpd1q" w:id="3"/>
+      <w:bookmarkEnd w:id="3"/>
+      <w:r>
+        <w:rPr>
+          <w:rFonts w:ascii="Arial Unicode MS" w:cs="Arial Unicode MS" w:eastAsia="Arial Unicode MS" w:hAnsi="Arial Unicode MS"/>
+          <w:color w:val="404040"/>
+          <w:sz w:val="24"/>
+          <w:szCs w:val="24"/>
+          <w:rtl w:val="0"/>
+        </w:rPr>
+        <w:t xml:space="preserve">├── .gitignore</w:t>
+      </w:r>
+    </w:p>
+    <w:p>
+      <w:pPr>
+        <w:pStyle w:val="Heading2"/>
+        <w:keepNext w:val="0"/>
+        <w:keepLines w:val="0"/>
+        <w:shd w:fill="ffffff" w:val="clear"/>
+        <w:spacing w:after="200" w:before="280" w:line="360" w:lineRule="auto"/>
+        <w:rPr>
+          <w:rFonts w:ascii="Roboto" w:cs="Roboto" w:eastAsia="Roboto" w:hAnsi="Roboto"/>
+          <w:color w:val="404040"/>
+          <w:sz w:val="24"/>
+          <w:szCs w:val="24"/>
+        </w:rPr>
+      </w:pPr>
+      <w:bookmarkStart w:colFirst="0" w:colLast="0" w:name="_8qrb8pcqpd1q" w:id="3"/>
+      <w:bookmarkEnd w:id="3"/>
+      <w:r>
+        <w:rPr>
+          <w:rFonts w:ascii="Arial Unicode MS" w:cs="Arial Unicode MS" w:eastAsia="Arial Unicode MS" w:hAnsi="Arial Unicode MS"/>
+          <w:color w:val="404040"/>
+          <w:sz w:val="24"/>
+          <w:szCs w:val="24"/>
+          <w:rtl w:val="0"/>
+        </w:rPr>
+        <w:t xml:space="preserve">├── main.py                 # Entry point</w:t>
+      </w:r>
+    </w:p>
+    <w:p>
+      <w:pPr>
+        <w:pStyle w:val="Heading2"/>
+        <w:keepNext w:val="0"/>
+        <w:keepLines w:val="0"/>
+        <w:shd w:fill="ffffff" w:val="clear"/>
+        <w:spacing w:after="200" w:before="280" w:line="360" w:lineRule="auto"/>
+        <w:rPr>
+          <w:rFonts w:ascii="Roboto" w:cs="Roboto" w:eastAsia="Roboto" w:hAnsi="Roboto"/>
+          <w:color w:val="404040"/>
+          <w:sz w:val="24"/>
+          <w:szCs w:val="24"/>
+        </w:rPr>
+      </w:pPr>
+      <w:bookmarkStart w:colFirst="0" w:colLast="0" w:name="_8qrb8pcqpd1q" w:id="3"/>
+      <w:bookmarkEnd w:id="3"/>
+      <w:r>
+        <w:rPr>
+          <w:rFonts w:ascii="Arial Unicode MS" w:cs="Arial Unicode MS" w:eastAsia="Arial Unicode MS" w:hAnsi="Arial Unicode MS"/>
+          <w:color w:val="404040"/>
+          <w:sz w:val="24"/>
+          <w:szCs w:val="24"/>
+          <w:rtl w:val="0"/>
+        </w:rPr>
+        <w:t xml:space="preserve">├── config.py               # Constants</w:t>
+      </w:r>
+    </w:p>
+    <w:p>
+      <w:pPr>
+        <w:pStyle w:val="Heading2"/>
+        <w:keepNext w:val="0"/>
+        <w:keepLines w:val="0"/>
+        <w:shd w:fill="ffffff" w:val="clear"/>
+        <w:spacing w:after="200" w:before="280" w:line="360" w:lineRule="auto"/>
+        <w:rPr>
+          <w:rFonts w:ascii="Roboto" w:cs="Roboto" w:eastAsia="Roboto" w:hAnsi="Roboto"/>
+          <w:color w:val="404040"/>
+          <w:sz w:val="24"/>
+          <w:szCs w:val="24"/>
+        </w:rPr>
+      </w:pPr>
+      <w:bookmarkStart w:colFirst="0" w:colLast="0" w:name="_8qrb8pcqpd1q" w:id="3"/>
+      <w:bookmarkEnd w:id="3"/>
+      <w:r>
+        <w:rPr>
+          <w:rFonts w:ascii="Arial Unicode MS" w:cs="Arial Unicode MS" w:eastAsia="Arial Unicode MS" w:hAnsi="Arial Unicode MS"/>
+          <w:color w:val="404040"/>
+          <w:sz w:val="24"/>
+          <w:szCs w:val="24"/>
+          <w:rtl w:val="0"/>
+        </w:rPr>
+        <w:t xml:space="preserve">├── core/                   # Main functionality</w:t>
+      </w:r>
+    </w:p>
+    <w:p>
+      <w:pPr>
+        <w:pStyle w:val="Heading2"/>
+        <w:keepNext w:val="0"/>
+        <w:keepLines w:val="0"/>
+        <w:shd w:fill="ffffff" w:val="clear"/>
+        <w:spacing w:after="200" w:before="280" w:line="360" w:lineRule="auto"/>
+        <w:rPr>
+          <w:rFonts w:ascii="Roboto" w:cs="Roboto" w:eastAsia="Roboto" w:hAnsi="Roboto"/>
+          <w:color w:val="404040"/>
+          <w:sz w:val="24"/>
+          <w:szCs w:val="24"/>
+        </w:rPr>
+      </w:pPr>
+      <w:bookmarkStart w:colFirst="0" w:colLast="0" w:name="_8qrb8pcqpd1q" w:id="3"/>
+      <w:bookmarkEnd w:id="3"/>
+      <w:r>
+        <w:rPr>
+          <w:rFonts w:ascii="Arial Unicode MS" w:cs="Arial Unicode MS" w:eastAsia="Arial Unicode MS" w:hAnsi="Arial Unicode MS"/>
+          <w:color w:val="404040"/>
+          <w:sz w:val="24"/>
+          <w:szCs w:val="24"/>
+          <w:rtl w:val="0"/>
+        </w:rPr>
+        <w:t xml:space="preserve">│   ├── __init__.py</w:t>
+      </w:r>
+    </w:p>
+    <w:p>
+      <w:pPr>
+        <w:pStyle w:val="Heading2"/>
+        <w:keepNext w:val="0"/>
+        <w:keepLines w:val="0"/>
+        <w:shd w:fill="ffffff" w:val="clear"/>
+        <w:spacing w:after="200" w:before="280" w:line="360" w:lineRule="auto"/>
+        <w:rPr>
+          <w:rFonts w:ascii="Roboto" w:cs="Roboto" w:eastAsia="Roboto" w:hAnsi="Roboto"/>
+          <w:color w:val="404040"/>
+          <w:sz w:val="24"/>
+          <w:szCs w:val="24"/>
+        </w:rPr>
+      </w:pPr>
+      <w:bookmarkStart w:colFirst="0" w:colLast="0" w:name="_8qrb8pcqpd1q" w:id="3"/>
+      <w:bookmarkEnd w:id="3"/>
+      <w:r>
+        <w:rPr>
+          <w:rFonts w:ascii="Arial Unicode MS" w:cs="Arial Unicode MS" w:eastAsia="Arial Unicode MS" w:hAnsi="Arial Unicode MS"/>
+          <w:color w:val="404040"/>
+          <w:sz w:val="24"/>
+          <w:szCs w:val="24"/>
+          <w:rtl w:val="0"/>
+        </w:rPr>
+        <w:t xml:space="preserve">│   ├── downloader.py       # Video/audio download logic</w:t>
+      </w:r>
+    </w:p>
+    <w:p>
+      <w:pPr>
+        <w:pStyle w:val="Heading2"/>
+        <w:keepNext w:val="0"/>
+        <w:keepLines w:val="0"/>
+        <w:shd w:fill="ffffff" w:val="clear"/>
+        <w:spacing w:after="200" w:before="280" w:line="360" w:lineRule="auto"/>
+        <w:rPr>
+          <w:rFonts w:ascii="Roboto" w:cs="Roboto" w:eastAsia="Roboto" w:hAnsi="Roboto"/>
+          <w:color w:val="404040"/>
+          <w:sz w:val="24"/>
+          <w:szCs w:val="24"/>
+        </w:rPr>
+      </w:pPr>
+      <w:bookmarkStart w:colFirst="0" w:colLast="0" w:name="_8qrb8pcqpd1q" w:id="3"/>
+      <w:bookmarkEnd w:id="3"/>
+      <w:r>
+        <w:rPr>
+          <w:rFonts w:ascii="Arial Unicode MS" w:cs="Arial Unicode MS" w:eastAsia="Arial Unicode MS" w:hAnsi="Arial Unicode MS"/>
+          <w:color w:val="404040"/>
+          <w:sz w:val="24"/>
+          <w:szCs w:val="24"/>
+          <w:rtl w:val="0"/>
+        </w:rPr>
+        <w:t xml:space="preserve">│   └── url_resolver.py     # YouTube search and URL handling</w:t>
+      </w:r>
+    </w:p>
+    <w:p>
+      <w:pPr>
+        <w:pStyle w:val="Heading2"/>
+        <w:keepNext w:val="0"/>
+        <w:keepLines w:val="0"/>
+        <w:shd w:fill="ffffff" w:val="clear"/>
+        <w:spacing w:after="200" w:before="280" w:line="360" w:lineRule="auto"/>
+        <w:rPr>
+          <w:rFonts w:ascii="Roboto" w:cs="Roboto" w:eastAsia="Roboto" w:hAnsi="Roboto"/>
+          <w:color w:val="404040"/>
+          <w:sz w:val="24"/>
+          <w:szCs w:val="24"/>
+        </w:rPr>
+      </w:pPr>
+      <w:bookmarkStart w:colFirst="0" w:colLast="0" w:name="_8qrb8pcqpd1q" w:id="3"/>
+      <w:bookmarkEnd w:id="3"/>
+      <w:r>
+        <w:rPr>
+          <w:rFonts w:ascii="Arial Unicode MS" w:cs="Arial Unicode MS" w:eastAsia="Arial Unicode MS" w:hAnsi="Arial Unicode MS"/>
+          <w:color w:val="404040"/>
+          <w:sz w:val="24"/>
+          <w:szCs w:val="24"/>
+          <w:rtl w:val="0"/>
+        </w:rPr>
+        <w:t xml:space="preserve">└── utils/                  # Helper modules</w:t>
+      </w:r>
+    </w:p>
+    <w:p>
+      <w:pPr>
+        <w:pStyle w:val="Heading2"/>
+        <w:keepNext w:val="0"/>
+        <w:keepLines w:val="0"/>
+        <w:shd w:fill="ffffff" w:val="clear"/>
+        <w:spacing w:after="200" w:before="280" w:line="360" w:lineRule="auto"/>
+        <w:rPr>
+          <w:rFonts w:ascii="Roboto" w:cs="Roboto" w:eastAsia="Roboto" w:hAnsi="Roboto"/>
+          <w:color w:val="404040"/>
+          <w:sz w:val="24"/>
+          <w:szCs w:val="24"/>
+        </w:rPr>
+      </w:pPr>
+      <w:bookmarkStart w:colFirst="0" w:colLast="0" w:name="_8qrb8pcqpd1q" w:id="3"/>
+      <w:bookmarkEnd w:id="3"/>
+      <w:r>
+        <w:rPr>
+          <w:rFonts w:ascii="Arial Unicode MS" w:cs="Arial Unicode MS" w:eastAsia="Arial Unicode MS" w:hAnsi="Arial Unicode MS"/>
+          <w:color w:val="404040"/>
+          <w:sz w:val="24"/>
+          <w:szCs w:val="24"/>
+          <w:rtl w:val="0"/>
+        </w:rPr>
+        <w:t xml:space="preserve">    ├── __init__.py</w:t>
+      </w:r>
+    </w:p>
+    <w:p>
+      <w:pPr>
+        <w:pStyle w:val="Heading2"/>
+        <w:keepNext w:val="0"/>
+        <w:keepLines w:val="0"/>
+        <w:shd w:fill="ffffff" w:val="clear"/>
+        <w:spacing w:after="200" w:before="280" w:line="360" w:lineRule="auto"/>
+        <w:rPr>
+          <w:rFonts w:ascii="Roboto" w:cs="Roboto" w:eastAsia="Roboto" w:hAnsi="Roboto"/>
+          <w:color w:val="404040"/>
+          <w:sz w:val="24"/>
+          <w:szCs w:val="24"/>
+        </w:rPr>
+      </w:pPr>
+      <w:bookmarkStart w:colFirst="0" w:colLast="0" w:name="_8qrb8pcqpd1q" w:id="3"/>
+      <w:bookmarkEnd w:id="3"/>
+      <w:r>
+        <w:rPr>
+          <w:rFonts w:ascii="Arial Unicode MS" w:cs="Arial Unicode MS" w:eastAsia="Arial Unicode MS" w:hAnsi="Arial Unicode MS"/>
+          <w:color w:val="404040"/>
+          <w:sz w:val="24"/>
+          <w:szCs w:val="24"/>
+          <w:rtl w:val="0"/>
+        </w:rPr>
+        <w:t xml:space="preserve">    ├── file_processor.py   # Filename operations</w:t>
+      </w:r>
+    </w:p>
+    <w:p>
+      <w:pPr>
+        <w:pStyle w:val="Heading2"/>
+        <w:keepNext w:val="0"/>
+        <w:keepLines w:val="0"/>
+        <w:shd w:fill="ffffff" w:val="clear"/>
+        <w:spacing w:after="200" w:before="280" w:line="360" w:lineRule="auto"/>
+        <w:rPr>
+          <w:rFonts w:ascii="Roboto" w:cs="Roboto" w:eastAsia="Roboto" w:hAnsi="Roboto"/>
+          <w:color w:val="404040"/>
+          <w:sz w:val="24"/>
+          <w:szCs w:val="24"/>
+        </w:rPr>
+      </w:pPr>
+      <w:bookmarkStart w:colFirst="0" w:colLast="0" w:name="_8qrb8pcqpd1q" w:id="3"/>
+      <w:bookmarkEnd w:id="3"/>
+      <w:r>
+        <w:rPr>
+          <w:rFonts w:ascii="Arial Unicode MS" w:cs="Arial Unicode MS" w:eastAsia="Arial Unicode MS" w:hAnsi="Arial Unicode MS"/>
+          <w:color w:val="404040"/>
+          <w:sz w:val="24"/>
+          <w:szCs w:val="24"/>
+          <w:rtl w:val="0"/>
+        </w:rPr>
+        <w:t xml:space="preserve">    ├── string_utils.py     # Text processing</w:t>
+      </w:r>
+    </w:p>
+    <w:p>
+      <w:pPr>
+        <w:pStyle w:val="Heading2"/>
+        <w:keepNext w:val="0"/>
+        <w:keepLines w:val="0"/>
+        <w:shd w:fill="ffffff" w:val="clear"/>
+        <w:spacing w:after="200" w:before="280" w:line="360" w:lineRule="auto"/>
+        <w:rPr>
+          <w:rFonts w:ascii="Roboto" w:cs="Roboto" w:eastAsia="Roboto" w:hAnsi="Roboto"/>
+          <w:color w:val="404040"/>
+          <w:sz w:val="24"/>
+          <w:szCs w:val="24"/>
+        </w:rPr>
+      </w:pPr>
+      <w:bookmarkStart w:colFirst="0" w:colLast="0" w:name="_8qrb8pcqpd1q" w:id="3"/>
+      <w:bookmarkEnd w:id="3"/>
+      <w:r>
+        <w:rPr>
+          <w:rFonts w:ascii="Arial Unicode MS" w:cs="Arial Unicode MS" w:eastAsia="Arial Unicode MS" w:hAnsi="Arial Unicode MS"/>
+          <w:color w:val="404040"/>
+          <w:sz w:val="24"/>
+          <w:szCs w:val="24"/>
+          <w:rtl w:val="0"/>
+        </w:rPr>
+        <w:t xml:space="preserve">    ├── clean_create_download_dir.py </w:t>
+      </w:r>
+    </w:p>
+    <w:p>
+      <w:pPr>
+        <w:pStyle w:val="Heading2"/>
+        <w:keepNext w:val="0"/>
+        <w:keepLines w:val="0"/>
+        <w:shd w:fill="ffffff" w:val="clear"/>
+        <w:spacing w:after="200" w:before="280" w:line="360" w:lineRule="auto"/>
+        <w:rPr>
+          <w:rFonts w:ascii="Roboto" w:cs="Roboto" w:eastAsia="Roboto" w:hAnsi="Roboto"/>
+          <w:color w:val="404040"/>
+          <w:sz w:val="24"/>
+          <w:szCs w:val="24"/>
+        </w:rPr>
+      </w:pPr>
+      <w:bookmarkStart w:colFirst="0" w:colLast="0" w:name="_ixtbk98is82x" w:id="4"/>
+      <w:bookmarkEnd w:id="4"/>
+      <w:r>
+        <w:rPr>
+          <w:rFonts w:ascii="Arial Unicode MS" w:cs="Arial Unicode MS" w:eastAsia="Arial Unicode MS" w:hAnsi="Arial Unicode MS"/>
+          <w:color w:val="404040"/>
+          <w:sz w:val="24"/>
+          <w:szCs w:val="24"/>
+          <w:rtl w:val="0"/>
+        </w:rPr>
+        <w:t xml:space="preserve">    └── get_user_input.py   # Input file parsing</w:t>
+      </w:r>
+    </w:p>
+    <w:p>
+      <w:pPr>
+        <w:pStyle w:val="Heading2"/>
+        <w:keepNext w:val="0"/>
+        <w:keepLines w:val="0"/>
+        <w:shd w:fill="ffffff" w:val="clear"/>
+        <w:spacing w:after="200" w:before="280" w:line="360" w:lineRule="auto"/>
+        <w:rPr>
+          <w:rFonts w:ascii="Roboto" w:cs="Roboto" w:eastAsia="Roboto" w:hAnsi="Roboto"/>
+          <w:b w:val="1"/>
+          <w:color w:val="404040"/>
+          <w:sz w:val="34"/>
+          <w:szCs w:val="34"/>
+        </w:rPr>
+      </w:pPr>
+      <w:bookmarkStart w:colFirst="0" w:colLast="0" w:name="_yq5bv3n2mgam" w:id="5"/>
+      <w:bookmarkEnd w:id="5"/>
+      <w:r>
+        <w:rPr>
+          <w:rFonts w:ascii="Roboto" w:cs="Roboto" w:eastAsia="Roboto" w:hAnsi="Roboto"/>
+          <w:b w:val="1"/>
+          <w:color w:val="404040"/>
+          <w:sz w:val="34"/>
+          <w:szCs w:val="34"/>
+          <w:rtl w:val="0"/>
+        </w:rPr>
+        <w:t xml:space="preserve">3. Package Dependencies</w:t>
       </w:r>
     </w:p>
     <w:tbl>
@@ -1074,8 +1524,8 @@
           <w:szCs w:val="34"/>
         </w:rPr>
       </w:pPr>
-      <w:bookmarkStart w:colFirst="0" w:colLast="0" w:name="_nm47l8p9jgjf" w:id="3"/>
-      <w:bookmarkEnd w:id="3"/>
+      <w:bookmarkStart w:colFirst="0" w:colLast="0" w:name="_nm47l8p9jgjf" w:id="6"/>
+      <w:bookmarkEnd w:id="6"/>
       <w:r>
         <w:rPr>
           <w:rFonts w:ascii="Roboto" w:cs="Roboto" w:eastAsia="Roboto" w:hAnsi="Roboto"/>
@@ -1085,7 +1535,7 @@
           <w:szCs w:val="34"/>
           <w:rtl w:val="0"/>
         </w:rPr>
-        <w:t xml:space="preserve">3. Core Function Flow</w:t>
+        <w:t xml:space="preserve">4. Core Function Flow</w:t>
       </w:r>
     </w:p>
     <w:p>
@@ -1096,7 +1546,7 @@
         <w:rPr/>
         <w:drawing>
           <wp:inline distB="114300" distT="114300" distL="114300" distR="114300">
-            <wp:extent cx="3938588" cy="5753100"/>
+            <wp:extent cx="2938463" cy="7318948"/>
             <wp:effectExtent b="0" l="0" r="0" t="0"/>
             <wp:docPr id="1" name="image1.png"/>
             <a:graphic>
@@ -1116,7 +1566,7 @@
                   <pic:spPr>
                     <a:xfrm>
                       <a:off x="0" y="0"/>
-                      <a:ext cx="3938588" cy="5753100"/>
+                      <a:ext cx="2938463" cy="7318948"/>
                     </a:xfrm>
                     <a:prstGeom prst="rect"/>
                     <a:ln/>
@@ -1208,8 +1658,8 @@
           <w:szCs w:val="34"/>
         </w:rPr>
       </w:pPr>
-      <w:bookmarkStart w:colFirst="0" w:colLast="0" w:name="_l6beouvk9g1n" w:id="4"/>
-      <w:bookmarkEnd w:id="4"/>
+      <w:bookmarkStart w:colFirst="0" w:colLast="0" w:name="_mjfvwtwziviw" w:id="7"/>
+      <w:bookmarkEnd w:id="7"/>
       <w:r>
         <w:rPr>
           <w:rFonts w:ascii="Roboto" w:cs="Roboto" w:eastAsia="Roboto" w:hAnsi="Roboto"/>
@@ -1219,7 +1669,7 @@
           <w:szCs w:val="34"/>
           <w:rtl w:val="0"/>
         </w:rPr>
-        <w:t xml:space="preserve">4. Key Functions</w:t>
+        <w:t xml:space="preserve">5. Key Functions</w:t>
       </w:r>
     </w:p>
     <w:p>
@@ -1237,8 +1687,8 @@
           <w:szCs w:val="27"/>
         </w:rPr>
       </w:pPr>
-      <w:bookmarkStart w:colFirst="0" w:colLast="0" w:name="_f9c58sfpppvu" w:id="5"/>
-      <w:bookmarkEnd w:id="5"/>
+      <w:bookmarkStart w:colFirst="0" w:colLast="0" w:name="_7xcfv314h1v1" w:id="8"/>
+      <w:bookmarkEnd w:id="8"/>
       <w:r>
         <w:rPr>
           <w:rFonts w:ascii="Roboto" w:cs="Roboto" w:eastAsia="Roboto" w:hAnsi="Roboto"/>
@@ -1248,13 +1698,13 @@
           <w:szCs w:val="27"/>
           <w:rtl w:val="0"/>
         </w:rPr>
-        <w:t xml:space="preserve">4.1 File Processing</w:t>
+        <w:t xml:space="preserve">5.1 File Processing</w:t>
       </w:r>
     </w:p>
     <w:tbl>
       <w:tblPr>
         <w:tblStyle w:val="Table2"/>
-        <w:tblW w:w="6375.0" w:type="dxa"/>
+        <w:tblW w:w="9360.0" w:type="dxa"/>
         <w:jc w:val="left"/>
         <w:tblBorders>
           <w:top w:color="000000" w:space="0" w:sz="0" w:val="nil"/>
@@ -1268,12 +1718,14 @@
         <w:tblLook w:val="0600"/>
       </w:tblPr>
       <w:tblGrid>
-        <w:gridCol w:w="2535"/>
-        <w:gridCol w:w="3840"/>
+        <w:gridCol w:w="3328"/>
+        <w:gridCol w:w="2482.133333333333"/>
+        <w:gridCol w:w="3549.866666666667"/>
         <w:tblGridChange w:id="0">
           <w:tblGrid>
-            <w:gridCol w:w="2535"/>
-            <w:gridCol w:w="3840"/>
+            <w:gridCol w:w="3328"/>
+            <w:gridCol w:w="2482.133333333333"/>
+            <w:gridCol w:w="3549.866666666667"/>
           </w:tblGrid>
         </w:tblGridChange>
       </w:tblGrid>
@@ -1301,14 +1753,21 @@
           </w:tcPr>
           <w:p>
             <w:pPr>
-              <w:spacing w:line="412.8" w:lineRule="auto"/>
-              <w:rPr>
-                <w:rFonts w:ascii="Roboto" w:cs="Roboto" w:eastAsia="Roboto" w:hAnsi="Roboto"/>
-                <w:color w:val="404040"/>
-                <w:sz w:val="24"/>
-                <w:szCs w:val="24"/>
-              </w:rPr>
-            </w:pPr>
+              <w:pStyle w:val="Heading3"/>
+              <w:keepNext w:val="0"/>
+              <w:keepLines w:val="0"/>
+              <w:shd w:fill="ffffff" w:val="clear"/>
+              <w:spacing w:after="200" w:before="280" w:line="412.8" w:lineRule="auto"/>
+              <w:rPr>
+                <w:rFonts w:ascii="Roboto" w:cs="Roboto" w:eastAsia="Roboto" w:hAnsi="Roboto"/>
+                <w:b w:val="1"/>
+                <w:color w:val="404040"/>
+                <w:sz w:val="24"/>
+                <w:szCs w:val="24"/>
+              </w:rPr>
+            </w:pPr>
+            <w:bookmarkStart w:colFirst="0" w:colLast="0" w:name="_c936qmdxqe4g" w:id="9"/>
+            <w:bookmarkEnd w:id="9"/>
             <w:r>
               <w:rPr>
                 <w:rFonts w:ascii="Roboto" w:cs="Roboto" w:eastAsia="Roboto" w:hAnsi="Roboto"/>
@@ -1318,6 +1777,57 @@
                 <w:szCs w:val="23"/>
                 <w:rtl w:val="0"/>
               </w:rPr>
+              <w:t xml:space="preserve">File</w:t>
+            </w:r>
+            <w:r>
+              <w:rPr>
+                <w:rtl w:val="0"/>
+              </w:rPr>
+            </w:r>
+          </w:p>
+        </w:tc>
+        <w:tc>
+          <w:tcPr>
+            <w:tcBorders>
+              <w:top w:color="000000" w:space="0" w:sz="0" w:val="nil"/>
+              <w:left w:color="000000" w:space="0" w:sz="0" w:val="nil"/>
+              <w:bottom w:color="bbbbbb" w:space="0" w:sz="4" w:val="single"/>
+              <w:right w:color="000000" w:space="0" w:sz="0" w:val="nil"/>
+            </w:tcBorders>
+            <w:tcMar>
+              <w:top w:w="160.0" w:type="dxa"/>
+              <w:left w:w="160.0" w:type="dxa"/>
+              <w:bottom w:w="160.0" w:type="dxa"/>
+              <w:right w:w="160.0" w:type="dxa"/>
+            </w:tcMar>
+            <w:vAlign w:val="top"/>
+          </w:tcPr>
+          <w:p>
+            <w:pPr>
+              <w:pStyle w:val="Heading3"/>
+              <w:keepNext w:val="0"/>
+              <w:keepLines w:val="0"/>
+              <w:shd w:fill="ffffff" w:val="clear"/>
+              <w:spacing w:after="200" w:before="280" w:line="412.8" w:lineRule="auto"/>
+              <w:rPr>
+                <w:rFonts w:ascii="Roboto" w:cs="Roboto" w:eastAsia="Roboto" w:hAnsi="Roboto"/>
+                <w:b w:val="1"/>
+                <w:color w:val="404040"/>
+                <w:sz w:val="24"/>
+                <w:szCs w:val="24"/>
+              </w:rPr>
+            </w:pPr>
+            <w:bookmarkStart w:colFirst="0" w:colLast="0" w:name="_c936qmdxqe4g" w:id="9"/>
+            <w:bookmarkEnd w:id="9"/>
+            <w:r>
+              <w:rPr>
+                <w:rFonts w:ascii="Roboto" w:cs="Roboto" w:eastAsia="Roboto" w:hAnsi="Roboto"/>
+                <w:b w:val="1"/>
+                <w:color w:val="404040"/>
+                <w:sz w:val="23"/>
+                <w:szCs w:val="23"/>
+                <w:rtl w:val="0"/>
+              </w:rPr>
               <w:t xml:space="preserve">Function</w:t>
             </w:r>
             <w:r>
@@ -1345,14 +1855,21 @@
           </w:tcPr>
           <w:p>
             <w:pPr>
-              <w:spacing w:line="412.8" w:lineRule="auto"/>
-              <w:rPr>
-                <w:rFonts w:ascii="Roboto" w:cs="Roboto" w:eastAsia="Roboto" w:hAnsi="Roboto"/>
-                <w:color w:val="404040"/>
-                <w:sz w:val="24"/>
-                <w:szCs w:val="24"/>
-              </w:rPr>
-            </w:pPr>
+              <w:pStyle w:val="Heading3"/>
+              <w:keepNext w:val="0"/>
+              <w:keepLines w:val="0"/>
+              <w:shd w:fill="ffffff" w:val="clear"/>
+              <w:spacing w:after="200" w:before="280" w:line="412.8" w:lineRule="auto"/>
+              <w:rPr>
+                <w:rFonts w:ascii="Roboto" w:cs="Roboto" w:eastAsia="Roboto" w:hAnsi="Roboto"/>
+                <w:b w:val="1"/>
+                <w:color w:val="404040"/>
+                <w:sz w:val="24"/>
+                <w:szCs w:val="24"/>
+              </w:rPr>
+            </w:pPr>
+            <w:bookmarkStart w:colFirst="0" w:colLast="0" w:name="_c936qmdxqe4g" w:id="9"/>
+            <w:bookmarkEnd w:id="9"/>
             <w:r>
               <w:rPr>
                 <w:rFonts w:ascii="Roboto" w:cs="Roboto" w:eastAsia="Roboto" w:hAnsi="Roboto"/>
@@ -1396,24 +1913,32 @@
           </w:tcPr>
           <w:p>
             <w:pPr>
-              <w:spacing w:line="412.8" w:lineRule="auto"/>
-              <w:rPr>
-                <w:rFonts w:ascii="Roboto" w:cs="Roboto" w:eastAsia="Roboto" w:hAnsi="Roboto"/>
-                <w:color w:val="404040"/>
-                <w:sz w:val="24"/>
-                <w:szCs w:val="24"/>
-              </w:rPr>
-            </w:pPr>
+              <w:pStyle w:val="Heading3"/>
+              <w:keepNext w:val="0"/>
+              <w:keepLines w:val="0"/>
+              <w:shd w:fill="ffffff" w:val="clear"/>
+              <w:spacing w:after="200" w:before="280" w:line="412.8" w:lineRule="auto"/>
+              <w:rPr>
+                <w:rFonts w:ascii="Roboto" w:cs="Roboto" w:eastAsia="Roboto" w:hAnsi="Roboto"/>
+                <w:b w:val="1"/>
+                <w:color w:val="404040"/>
+                <w:sz w:val="24"/>
+                <w:szCs w:val="24"/>
+              </w:rPr>
+            </w:pPr>
+            <w:bookmarkStart w:colFirst="0" w:colLast="0" w:name="_c936qmdxqe4g" w:id="9"/>
+            <w:bookmarkEnd w:id="9"/>
             <w:r>
               <w:rPr>
                 <w:rFonts w:ascii="Roboto Mono" w:cs="Roboto Mono" w:eastAsia="Roboto Mono" w:hAnsi="Roboto Mono"/>
+                <w:b w:val="1"/>
                 <w:color w:val="188038"/>
                 <w:sz w:val="20"/>
                 <w:szCs w:val="20"/>
                 <w:shd w:fill="ececec" w:val="clear"/>
                 <w:rtl w:val="0"/>
               </w:rPr>
-              <w:t xml:space="preserve">read_nameof_songs()</w:t>
+              <w:t xml:space="preserve">get_user_input.py</w:t>
             </w:r>
             <w:r>
               <w:rPr>
@@ -1440,59 +1965,123 @@
           </w:tcPr>
           <w:p>
             <w:pPr>
-              <w:spacing w:line="412.8" w:lineRule="auto"/>
-              <w:rPr>
-                <w:rFonts w:ascii="Roboto" w:cs="Roboto" w:eastAsia="Roboto" w:hAnsi="Roboto"/>
-                <w:color w:val="404040"/>
-                <w:sz w:val="24"/>
-                <w:szCs w:val="24"/>
-              </w:rPr>
-            </w:pPr>
-            <w:r>
-              <w:rPr>
-                <w:rFonts w:ascii="Roboto" w:cs="Roboto" w:eastAsia="Roboto" w:hAnsi="Roboto"/>
-                <w:color w:val="404040"/>
-                <w:sz w:val="23"/>
-                <w:szCs w:val="23"/>
-                <w:rtl w:val="0"/>
-              </w:rPr>
-              <w:t xml:space="preserve">Parses input file with </w:t>
-            </w:r>
+              <w:pStyle w:val="Heading3"/>
+              <w:keepNext w:val="0"/>
+              <w:keepLines w:val="0"/>
+              <w:shd w:fill="ffffff" w:val="clear"/>
+              <w:spacing w:after="200" w:before="280" w:line="412.8" w:lineRule="auto"/>
+              <w:rPr>
+                <w:rFonts w:ascii="Roboto" w:cs="Roboto" w:eastAsia="Roboto" w:hAnsi="Roboto"/>
+                <w:b w:val="1"/>
+                <w:color w:val="404040"/>
+                <w:sz w:val="24"/>
+                <w:szCs w:val="24"/>
+              </w:rPr>
+            </w:pPr>
+            <w:bookmarkStart w:colFirst="0" w:colLast="0" w:name="_c936qmdxqe4g" w:id="9"/>
+            <w:bookmarkEnd w:id="9"/>
             <w:r>
               <w:rPr>
                 <w:rFonts w:ascii="Roboto Mono" w:cs="Roboto Mono" w:eastAsia="Roboto Mono" w:hAnsi="Roboto Mono"/>
+                <w:b w:val="1"/>
                 <w:color w:val="188038"/>
                 <w:sz w:val="20"/>
                 <w:szCs w:val="20"/>
                 <w:shd w:fill="ececec" w:val="clear"/>
                 <w:rtl w:val="0"/>
               </w:rPr>
-              <w:t xml:space="preserve">v</w:t>
-            </w:r>
-            <w:r>
-              <w:rPr>
-                <w:rFonts w:ascii="Roboto" w:cs="Roboto" w:eastAsia="Roboto" w:hAnsi="Roboto"/>
+              <w:t xml:space="preserve">read_nameof_songs()</w:t>
+            </w:r>
+            <w:r>
+              <w:rPr>
+                <w:rtl w:val="0"/>
+              </w:rPr>
+            </w:r>
+          </w:p>
+        </w:tc>
+        <w:tc>
+          <w:tcPr>
+            <w:tcBorders>
+              <w:top w:color="000000" w:space="0" w:sz="0" w:val="nil"/>
+              <w:left w:color="000000" w:space="0" w:sz="0" w:val="nil"/>
+              <w:bottom w:color="e5e5e5" w:space="0" w:sz="4" w:val="single"/>
+              <w:right w:color="000000" w:space="0" w:sz="0" w:val="nil"/>
+            </w:tcBorders>
+            <w:tcMar>
+              <w:top w:w="160.0" w:type="dxa"/>
+              <w:left w:w="160.0" w:type="dxa"/>
+              <w:bottom w:w="160.0" w:type="dxa"/>
+              <w:right w:w="160.0" w:type="dxa"/>
+            </w:tcMar>
+            <w:vAlign w:val="top"/>
+          </w:tcPr>
+          <w:p>
+            <w:pPr>
+              <w:pStyle w:val="Heading3"/>
+              <w:keepNext w:val="0"/>
+              <w:keepLines w:val="0"/>
+              <w:shd w:fill="ffffff" w:val="clear"/>
+              <w:spacing w:after="200" w:before="280" w:line="412.8" w:lineRule="auto"/>
+              <w:rPr>
+                <w:rFonts w:ascii="Roboto" w:cs="Roboto" w:eastAsia="Roboto" w:hAnsi="Roboto"/>
+                <w:b w:val="1"/>
+                <w:color w:val="404040"/>
+                <w:sz w:val="24"/>
+                <w:szCs w:val="24"/>
+              </w:rPr>
+            </w:pPr>
+            <w:bookmarkStart w:colFirst="0" w:colLast="0" w:name="_c936qmdxqe4g" w:id="9"/>
+            <w:bookmarkEnd w:id="9"/>
+            <w:r>
+              <w:rPr>
+                <w:rFonts w:ascii="Roboto" w:cs="Roboto" w:eastAsia="Roboto" w:hAnsi="Roboto"/>
+                <w:b w:val="1"/>
                 <w:color w:val="404040"/>
                 <w:sz w:val="23"/>
                 <w:szCs w:val="23"/>
                 <w:rtl w:val="0"/>
               </w:rPr>
-              <w:t xml:space="preserve">/</w:t>
+              <w:t xml:space="preserve">Parses input file with </w:t>
             </w:r>
             <w:r>
               <w:rPr>
                 <w:rFonts w:ascii="Roboto Mono" w:cs="Roboto Mono" w:eastAsia="Roboto Mono" w:hAnsi="Roboto Mono"/>
+                <w:b w:val="1"/>
                 <w:color w:val="188038"/>
                 <w:sz w:val="20"/>
                 <w:szCs w:val="20"/>
                 <w:shd w:fill="ececec" w:val="clear"/>
                 <w:rtl w:val="0"/>
               </w:rPr>
+              <w:t xml:space="preserve">v</w:t>
+            </w:r>
+            <w:r>
+              <w:rPr>
+                <w:rFonts w:ascii="Roboto" w:cs="Roboto" w:eastAsia="Roboto" w:hAnsi="Roboto"/>
+                <w:b w:val="1"/>
+                <w:color w:val="404040"/>
+                <w:sz w:val="23"/>
+                <w:szCs w:val="23"/>
+                <w:rtl w:val="0"/>
+              </w:rPr>
+              <w:t xml:space="preserve">/</w:t>
+            </w:r>
+            <w:r>
+              <w:rPr>
+                <w:rFonts w:ascii="Roboto Mono" w:cs="Roboto Mono" w:eastAsia="Roboto Mono" w:hAnsi="Roboto Mono"/>
+                <w:b w:val="1"/>
+                <w:color w:val="188038"/>
+                <w:sz w:val="20"/>
+                <w:szCs w:val="20"/>
+                <w:shd w:fill="ececec" w:val="clear"/>
+                <w:rtl w:val="0"/>
+              </w:rPr>
               <w:t xml:space="preserve">a</w:t>
             </w:r>
             <w:r>
               <w:rPr>
                 <w:rFonts w:ascii="Roboto" w:cs="Roboto" w:eastAsia="Roboto" w:hAnsi="Roboto"/>
+                <w:b w:val="1"/>
                 <w:color w:val="404040"/>
                 <w:sz w:val="23"/>
                 <w:szCs w:val="23"/>
@@ -1532,23 +2121,83 @@
           </w:tcPr>
           <w:p>
             <w:pPr>
-              <w:spacing w:line="412.8" w:lineRule="auto"/>
-              <w:rPr>
-                <w:rFonts w:ascii="Roboto" w:cs="Roboto" w:eastAsia="Roboto" w:hAnsi="Roboto"/>
-                <w:color w:val="404040"/>
-                <w:sz w:val="24"/>
-                <w:szCs w:val="24"/>
-              </w:rPr>
-            </w:pPr>
+              <w:pStyle w:val="Heading3"/>
+              <w:keepNext w:val="0"/>
+              <w:keepLines w:val="0"/>
+              <w:shd w:fill="ffffff" w:val="clear"/>
+              <w:spacing w:after="200" w:before="280" w:line="412.8" w:lineRule="auto"/>
+              <w:rPr>
+                <w:rFonts w:ascii="Roboto" w:cs="Roboto" w:eastAsia="Roboto" w:hAnsi="Roboto"/>
+                <w:b w:val="1"/>
+                <w:color w:val="404040"/>
+                <w:sz w:val="24"/>
+                <w:szCs w:val="24"/>
+              </w:rPr>
+            </w:pPr>
+            <w:bookmarkStart w:colFirst="0" w:colLast="0" w:name="_c936qmdxqe4g" w:id="9"/>
+            <w:bookmarkEnd w:id="9"/>
             <w:r>
               <w:rPr>
                 <w:rFonts w:ascii="Roboto Mono" w:cs="Roboto Mono" w:eastAsia="Roboto Mono" w:hAnsi="Roboto Mono"/>
+                <w:b w:val="1"/>
                 <w:color w:val="188038"/>
                 <w:sz w:val="20"/>
                 <w:szCs w:val="20"/>
                 <w:shd w:fill="ececec" w:val="clear"/>
                 <w:rtl w:val="0"/>
               </w:rPr>
+              <w:t xml:space="preserve">clean_create_download_dir.py</w:t>
+            </w:r>
+            <w:r>
+              <w:rPr>
+                <w:rtl w:val="0"/>
+              </w:rPr>
+            </w:r>
+          </w:p>
+        </w:tc>
+        <w:tc>
+          <w:tcPr>
+            <w:tcBorders>
+              <w:top w:color="000000" w:space="0" w:sz="0" w:val="nil"/>
+              <w:left w:color="000000" w:space="0" w:sz="0" w:val="nil"/>
+              <w:bottom w:color="e5e5e5" w:space="0" w:sz="4" w:val="single"/>
+              <w:right w:color="000000" w:space="0" w:sz="0" w:val="nil"/>
+            </w:tcBorders>
+            <w:tcMar>
+              <w:top w:w="160.0" w:type="dxa"/>
+              <w:left w:w="160.0" w:type="dxa"/>
+              <w:bottom w:w="160.0" w:type="dxa"/>
+              <w:right w:w="160.0" w:type="dxa"/>
+            </w:tcMar>
+            <w:vAlign w:val="top"/>
+          </w:tcPr>
+          <w:p>
+            <w:pPr>
+              <w:pStyle w:val="Heading3"/>
+              <w:keepNext w:val="0"/>
+              <w:keepLines w:val="0"/>
+              <w:shd w:fill="ffffff" w:val="clear"/>
+              <w:spacing w:after="200" w:before="280" w:line="412.8" w:lineRule="auto"/>
+              <w:rPr>
+                <w:rFonts w:ascii="Roboto" w:cs="Roboto" w:eastAsia="Roboto" w:hAnsi="Roboto"/>
+                <w:b w:val="1"/>
+                <w:color w:val="404040"/>
+                <w:sz w:val="24"/>
+                <w:szCs w:val="24"/>
+              </w:rPr>
+            </w:pPr>
+            <w:bookmarkStart w:colFirst="0" w:colLast="0" w:name="_c936qmdxqe4g" w:id="9"/>
+            <w:bookmarkEnd w:id="9"/>
+            <w:r>
+              <w:rPr>
+                <w:rFonts w:ascii="Roboto Mono" w:cs="Roboto Mono" w:eastAsia="Roboto Mono" w:hAnsi="Roboto Mono"/>
+                <w:b w:val="1"/>
+                <w:color w:val="188038"/>
+                <w:sz w:val="20"/>
+                <w:szCs w:val="20"/>
+                <w:shd w:fill="ececec" w:val="clear"/>
+                <w:rtl w:val="0"/>
+              </w:rPr>
               <w:t xml:space="preserve">cleanup_create()</w:t>
             </w:r>
             <w:r>
@@ -1576,17 +2225,25 @@
           </w:tcPr>
           <w:p>
             <w:pPr>
-              <w:spacing w:line="412.8" w:lineRule="auto"/>
-              <w:rPr>
-                <w:rFonts w:ascii="Roboto" w:cs="Roboto" w:eastAsia="Roboto" w:hAnsi="Roboto"/>
-                <w:color w:val="404040"/>
-                <w:sz w:val="24"/>
-                <w:szCs w:val="24"/>
-              </w:rPr>
-            </w:pPr>
-            <w:r>
-              <w:rPr>
-                <w:rFonts w:ascii="Roboto" w:cs="Roboto" w:eastAsia="Roboto" w:hAnsi="Roboto"/>
+              <w:pStyle w:val="Heading3"/>
+              <w:keepNext w:val="0"/>
+              <w:keepLines w:val="0"/>
+              <w:shd w:fill="ffffff" w:val="clear"/>
+              <w:spacing w:after="200" w:before="280" w:line="412.8" w:lineRule="auto"/>
+              <w:rPr>
+                <w:rFonts w:ascii="Roboto" w:cs="Roboto" w:eastAsia="Roboto" w:hAnsi="Roboto"/>
+                <w:b w:val="1"/>
+                <w:color w:val="404040"/>
+                <w:sz w:val="24"/>
+                <w:szCs w:val="24"/>
+              </w:rPr>
+            </w:pPr>
+            <w:bookmarkStart w:colFirst="0" w:colLast="0" w:name="_z5h5q89w6e0k" w:id="10"/>
+            <w:bookmarkEnd w:id="10"/>
+            <w:r>
+              <w:rPr>
+                <w:rFonts w:ascii="Roboto" w:cs="Roboto" w:eastAsia="Roboto" w:hAnsi="Roboto"/>
+                <w:b w:val="1"/>
                 <w:color w:val="404040"/>
                 <w:sz w:val="23"/>
                 <w:szCs w:val="23"/>
@@ -1618,8 +2275,8 @@
           <w:szCs w:val="27"/>
         </w:rPr>
       </w:pPr>
-      <w:bookmarkStart w:colFirst="0" w:colLast="0" w:name="_c936qmdxqe4g" w:id="6"/>
-      <w:bookmarkEnd w:id="6"/>
+      <w:bookmarkStart w:colFirst="0" w:colLast="0" w:name="_40tnd86yye5i" w:id="11"/>
+      <w:bookmarkEnd w:id="11"/>
       <w:r>
         <w:rPr>
           <w:rFonts w:ascii="Roboto" w:cs="Roboto" w:eastAsia="Roboto" w:hAnsi="Roboto"/>
@@ -1629,13 +2286,13 @@
           <w:szCs w:val="27"/>
           <w:rtl w:val="0"/>
         </w:rPr>
-        <w:t xml:space="preserve">4.2 URL Resolution</w:t>
+        <w:t xml:space="preserve">5.2 URL Resolution</w:t>
       </w:r>
     </w:p>
     <w:tbl>
       <w:tblPr>
         <w:tblStyle w:val="Table3"/>
-        <w:tblW w:w="8445.0" w:type="dxa"/>
+        <w:tblW w:w="9360.000000000002" w:type="dxa"/>
         <w:jc w:val="left"/>
         <w:tblBorders>
           <w:top w:color="000000" w:space="0" w:sz="0" w:val="nil"/>
@@ -1649,14 +2306,16 @@
         <w:tblLook w:val="0600"/>
       </w:tblPr>
       <w:tblGrid>
-        <w:gridCol w:w="2895"/>
-        <w:gridCol w:w="2280"/>
-        <w:gridCol w:w="3270"/>
+        <w:gridCol w:w="1816.7088607594937"/>
+        <w:gridCol w:w="2672.4050632911394"/>
+        <w:gridCol w:w="2001.0126582278483"/>
+        <w:gridCol w:w="2869.873417721519"/>
         <w:tblGridChange w:id="0">
           <w:tblGrid>
-            <w:gridCol w:w="2895"/>
-            <w:gridCol w:w="2280"/>
-            <w:gridCol w:w="3270"/>
+            <w:gridCol w:w="1816.7088607594937"/>
+            <w:gridCol w:w="2672.4050632911394"/>
+            <w:gridCol w:w="2001.0126582278483"/>
+            <w:gridCol w:w="2869.873417721519"/>
           </w:tblGrid>
         </w:tblGridChange>
       </w:tblGrid>
@@ -1684,14 +2343,21 @@
           </w:tcPr>
           <w:p>
             <w:pPr>
-              <w:spacing w:line="412.8" w:lineRule="auto"/>
-              <w:rPr>
-                <w:rFonts w:ascii="Roboto" w:cs="Roboto" w:eastAsia="Roboto" w:hAnsi="Roboto"/>
-                <w:color w:val="404040"/>
-                <w:sz w:val="24"/>
-                <w:szCs w:val="24"/>
-              </w:rPr>
-            </w:pPr>
+              <w:pStyle w:val="Heading3"/>
+              <w:keepNext w:val="0"/>
+              <w:keepLines w:val="0"/>
+              <w:shd w:fill="ffffff" w:val="clear"/>
+              <w:spacing w:after="200" w:before="280" w:line="412.8" w:lineRule="auto"/>
+              <w:rPr>
+                <w:rFonts w:ascii="Roboto" w:cs="Roboto" w:eastAsia="Roboto" w:hAnsi="Roboto"/>
+                <w:b w:val="1"/>
+                <w:color w:val="404040"/>
+                <w:sz w:val="24"/>
+                <w:szCs w:val="24"/>
+              </w:rPr>
+            </w:pPr>
+            <w:bookmarkStart w:colFirst="0" w:colLast="0" w:name="_k74safd6zuo7" w:id="12"/>
+            <w:bookmarkEnd w:id="12"/>
             <w:r>
               <w:rPr>
                 <w:rFonts w:ascii="Roboto" w:cs="Roboto" w:eastAsia="Roboto" w:hAnsi="Roboto"/>
@@ -1701,7 +2367,7 @@
                 <w:szCs w:val="23"/>
                 <w:rtl w:val="0"/>
               </w:rPr>
-              <w:t xml:space="preserve">Function</w:t>
+              <w:t xml:space="preserve">File</w:t>
             </w:r>
             <w:r>
               <w:rPr>
@@ -1728,14 +2394,21 @@
           </w:tcPr>
           <w:p>
             <w:pPr>
-              <w:spacing w:line="412.8" w:lineRule="auto"/>
-              <w:rPr>
-                <w:rFonts w:ascii="Roboto" w:cs="Roboto" w:eastAsia="Roboto" w:hAnsi="Roboto"/>
-                <w:color w:val="404040"/>
-                <w:sz w:val="24"/>
-                <w:szCs w:val="24"/>
-              </w:rPr>
-            </w:pPr>
+              <w:pStyle w:val="Heading3"/>
+              <w:keepNext w:val="0"/>
+              <w:keepLines w:val="0"/>
+              <w:shd w:fill="ffffff" w:val="clear"/>
+              <w:spacing w:after="200" w:before="280" w:line="412.8" w:lineRule="auto"/>
+              <w:rPr>
+                <w:rFonts w:ascii="Roboto" w:cs="Roboto" w:eastAsia="Roboto" w:hAnsi="Roboto"/>
+                <w:b w:val="1"/>
+                <w:color w:val="404040"/>
+                <w:sz w:val="24"/>
+                <w:szCs w:val="24"/>
+              </w:rPr>
+            </w:pPr>
+            <w:bookmarkStart w:colFirst="0" w:colLast="0" w:name="_k74safd6zuo7" w:id="12"/>
+            <w:bookmarkEnd w:id="12"/>
             <w:r>
               <w:rPr>
                 <w:rFonts w:ascii="Roboto" w:cs="Roboto" w:eastAsia="Roboto" w:hAnsi="Roboto"/>
@@ -1745,6 +2418,57 @@
                 <w:szCs w:val="23"/>
                 <w:rtl w:val="0"/>
               </w:rPr>
+              <w:t xml:space="preserve">Function</w:t>
+            </w:r>
+            <w:r>
+              <w:rPr>
+                <w:rtl w:val="0"/>
+              </w:rPr>
+            </w:r>
+          </w:p>
+        </w:tc>
+        <w:tc>
+          <w:tcPr>
+            <w:tcBorders>
+              <w:top w:color="000000" w:space="0" w:sz="0" w:val="nil"/>
+              <w:left w:color="000000" w:space="0" w:sz="0" w:val="nil"/>
+              <w:bottom w:color="bbbbbb" w:space="0" w:sz="4" w:val="single"/>
+              <w:right w:color="000000" w:space="0" w:sz="0" w:val="nil"/>
+            </w:tcBorders>
+            <w:tcMar>
+              <w:top w:w="160.0" w:type="dxa"/>
+              <w:left w:w="160.0" w:type="dxa"/>
+              <w:bottom w:w="160.0" w:type="dxa"/>
+              <w:right w:w="160.0" w:type="dxa"/>
+            </w:tcMar>
+            <w:vAlign w:val="top"/>
+          </w:tcPr>
+          <w:p>
+            <w:pPr>
+              <w:pStyle w:val="Heading3"/>
+              <w:keepNext w:val="0"/>
+              <w:keepLines w:val="0"/>
+              <w:shd w:fill="ffffff" w:val="clear"/>
+              <w:spacing w:after="200" w:before="280" w:line="412.8" w:lineRule="auto"/>
+              <w:rPr>
+                <w:rFonts w:ascii="Roboto" w:cs="Roboto" w:eastAsia="Roboto" w:hAnsi="Roboto"/>
+                <w:b w:val="1"/>
+                <w:color w:val="404040"/>
+                <w:sz w:val="24"/>
+                <w:szCs w:val="24"/>
+              </w:rPr>
+            </w:pPr>
+            <w:bookmarkStart w:colFirst="0" w:colLast="0" w:name="_k74safd6zuo7" w:id="12"/>
+            <w:bookmarkEnd w:id="12"/>
+            <w:r>
+              <w:rPr>
+                <w:rFonts w:ascii="Roboto" w:cs="Roboto" w:eastAsia="Roboto" w:hAnsi="Roboto"/>
+                <w:b w:val="1"/>
+                <w:color w:val="404040"/>
+                <w:sz w:val="23"/>
+                <w:szCs w:val="23"/>
+                <w:rtl w:val="0"/>
+              </w:rPr>
               <w:t xml:space="preserve">Concurrency</w:t>
             </w:r>
             <w:r>
@@ -1772,14 +2496,21 @@
           </w:tcPr>
           <w:p>
             <w:pPr>
-              <w:spacing w:line="412.8" w:lineRule="auto"/>
-              <w:rPr>
-                <w:rFonts w:ascii="Roboto" w:cs="Roboto" w:eastAsia="Roboto" w:hAnsi="Roboto"/>
-                <w:color w:val="404040"/>
-                <w:sz w:val="24"/>
-                <w:szCs w:val="24"/>
-              </w:rPr>
-            </w:pPr>
+              <w:pStyle w:val="Heading3"/>
+              <w:keepNext w:val="0"/>
+              <w:keepLines w:val="0"/>
+              <w:shd w:fill="ffffff" w:val="clear"/>
+              <w:spacing w:after="200" w:before="280" w:line="412.8" w:lineRule="auto"/>
+              <w:rPr>
+                <w:rFonts w:ascii="Roboto" w:cs="Roboto" w:eastAsia="Roboto" w:hAnsi="Roboto"/>
+                <w:b w:val="1"/>
+                <w:color w:val="404040"/>
+                <w:sz w:val="24"/>
+                <w:szCs w:val="24"/>
+              </w:rPr>
+            </w:pPr>
+            <w:bookmarkStart w:colFirst="0" w:colLast="0" w:name="_k74safd6zuo7" w:id="12"/>
+            <w:bookmarkEnd w:id="12"/>
             <w:r>
               <w:rPr>
                 <w:rFonts w:ascii="Roboto" w:cs="Roboto" w:eastAsia="Roboto" w:hAnsi="Roboto"/>
@@ -1823,23 +2554,83 @@
           </w:tcPr>
           <w:p>
             <w:pPr>
-              <w:spacing w:line="412.8" w:lineRule="auto"/>
-              <w:rPr>
-                <w:rFonts w:ascii="Roboto" w:cs="Roboto" w:eastAsia="Roboto" w:hAnsi="Roboto"/>
-                <w:color w:val="404040"/>
-                <w:sz w:val="24"/>
-                <w:szCs w:val="24"/>
-              </w:rPr>
-            </w:pPr>
+              <w:pStyle w:val="Heading3"/>
+              <w:keepNext w:val="0"/>
+              <w:keepLines w:val="0"/>
+              <w:shd w:fill="ffffff" w:val="clear"/>
+              <w:spacing w:after="200" w:before="280" w:line="412.8" w:lineRule="auto"/>
+              <w:rPr>
+                <w:rFonts w:ascii="Roboto" w:cs="Roboto" w:eastAsia="Roboto" w:hAnsi="Roboto"/>
+                <w:b w:val="1"/>
+                <w:color w:val="404040"/>
+                <w:sz w:val="24"/>
+                <w:szCs w:val="24"/>
+              </w:rPr>
+            </w:pPr>
+            <w:bookmarkStart w:colFirst="0" w:colLast="0" w:name="_k74safd6zuo7" w:id="12"/>
+            <w:bookmarkEnd w:id="12"/>
             <w:r>
               <w:rPr>
                 <w:rFonts w:ascii="Roboto Mono" w:cs="Roboto Mono" w:eastAsia="Roboto Mono" w:hAnsi="Roboto Mono"/>
+                <w:b w:val="1"/>
                 <w:color w:val="188038"/>
                 <w:sz w:val="20"/>
                 <w:szCs w:val="20"/>
                 <w:shd w:fill="ececec" w:val="clear"/>
                 <w:rtl w:val="0"/>
               </w:rPr>
+              <w:t xml:space="preserve">url_resolver.py</w:t>
+            </w:r>
+            <w:r>
+              <w:rPr>
+                <w:rtl w:val="0"/>
+              </w:rPr>
+            </w:r>
+          </w:p>
+        </w:tc>
+        <w:tc>
+          <w:tcPr>
+            <w:tcBorders>
+              <w:top w:color="000000" w:space="0" w:sz="0" w:val="nil"/>
+              <w:left w:color="000000" w:space="0" w:sz="0" w:val="nil"/>
+              <w:bottom w:color="e5e5e5" w:space="0" w:sz="4" w:val="single"/>
+              <w:right w:color="000000" w:space="0" w:sz="0" w:val="nil"/>
+            </w:tcBorders>
+            <w:tcMar>
+              <w:top w:w="160.0" w:type="dxa"/>
+              <w:left w:w="160.0" w:type="dxa"/>
+              <w:bottom w:w="160.0" w:type="dxa"/>
+              <w:right w:w="160.0" w:type="dxa"/>
+            </w:tcMar>
+            <w:vAlign w:val="top"/>
+          </w:tcPr>
+          <w:p>
+            <w:pPr>
+              <w:pStyle w:val="Heading3"/>
+              <w:keepNext w:val="0"/>
+              <w:keepLines w:val="0"/>
+              <w:shd w:fill="ffffff" w:val="clear"/>
+              <w:spacing w:after="200" w:before="280" w:line="412.8" w:lineRule="auto"/>
+              <w:rPr>
+                <w:rFonts w:ascii="Roboto" w:cs="Roboto" w:eastAsia="Roboto" w:hAnsi="Roboto"/>
+                <w:b w:val="1"/>
+                <w:color w:val="404040"/>
+                <w:sz w:val="24"/>
+                <w:szCs w:val="24"/>
+              </w:rPr>
+            </w:pPr>
+            <w:bookmarkStart w:colFirst="0" w:colLast="0" w:name="_k74safd6zuo7" w:id="12"/>
+            <w:bookmarkEnd w:id="12"/>
+            <w:r>
+              <w:rPr>
+                <w:rFonts w:ascii="Roboto Mono" w:cs="Roboto Mono" w:eastAsia="Roboto Mono" w:hAnsi="Roboto Mono"/>
+                <w:b w:val="1"/>
+                <w:color w:val="188038"/>
+                <w:sz w:val="20"/>
+                <w:szCs w:val="20"/>
+                <w:shd w:fill="ececec" w:val="clear"/>
+                <w:rtl w:val="0"/>
+              </w:rPr>
               <w:t xml:space="preserve">search_youtube()</w:t>
             </w:r>
             <w:r>
@@ -1867,17 +2658,25 @@
           </w:tcPr>
           <w:p>
             <w:pPr>
-              <w:spacing w:line="412.8" w:lineRule="auto"/>
-              <w:rPr>
-                <w:rFonts w:ascii="Roboto" w:cs="Roboto" w:eastAsia="Roboto" w:hAnsi="Roboto"/>
-                <w:color w:val="404040"/>
-                <w:sz w:val="24"/>
-                <w:szCs w:val="24"/>
-              </w:rPr>
-            </w:pPr>
-            <w:r>
-              <w:rPr>
-                <w:rFonts w:ascii="Roboto" w:cs="Roboto" w:eastAsia="Roboto" w:hAnsi="Roboto"/>
+              <w:pStyle w:val="Heading3"/>
+              <w:keepNext w:val="0"/>
+              <w:keepLines w:val="0"/>
+              <w:shd w:fill="ffffff" w:val="clear"/>
+              <w:spacing w:after="200" w:before="280" w:line="412.8" w:lineRule="auto"/>
+              <w:rPr>
+                <w:rFonts w:ascii="Roboto" w:cs="Roboto" w:eastAsia="Roboto" w:hAnsi="Roboto"/>
+                <w:b w:val="1"/>
+                <w:color w:val="404040"/>
+                <w:sz w:val="24"/>
+                <w:szCs w:val="24"/>
+              </w:rPr>
+            </w:pPr>
+            <w:bookmarkStart w:colFirst="0" w:colLast="0" w:name="_k74safd6zuo7" w:id="12"/>
+            <w:bookmarkEnd w:id="12"/>
+            <w:r>
+              <w:rPr>
+                <w:rFonts w:ascii="Roboto" w:cs="Roboto" w:eastAsia="Roboto" w:hAnsi="Roboto"/>
+                <w:b w:val="1"/>
                 <w:color w:val="404040"/>
                 <w:sz w:val="23"/>
                 <w:szCs w:val="23"/>
@@ -1910,17 +2709,25 @@
           </w:tcPr>
           <w:p>
             <w:pPr>
-              <w:spacing w:line="412.8" w:lineRule="auto"/>
-              <w:rPr>
-                <w:rFonts w:ascii="Roboto" w:cs="Roboto" w:eastAsia="Roboto" w:hAnsi="Roboto"/>
-                <w:color w:val="404040"/>
-                <w:sz w:val="24"/>
-                <w:szCs w:val="24"/>
-              </w:rPr>
-            </w:pPr>
-            <w:r>
-              <w:rPr>
-                <w:rFonts w:ascii="Roboto" w:cs="Roboto" w:eastAsia="Roboto" w:hAnsi="Roboto"/>
+              <w:pStyle w:val="Heading3"/>
+              <w:keepNext w:val="0"/>
+              <w:keepLines w:val="0"/>
+              <w:shd w:fill="ffffff" w:val="clear"/>
+              <w:spacing w:after="200" w:before="280" w:line="412.8" w:lineRule="auto"/>
+              <w:rPr>
+                <w:rFonts w:ascii="Roboto" w:cs="Roboto" w:eastAsia="Roboto" w:hAnsi="Roboto"/>
+                <w:b w:val="1"/>
+                <w:color w:val="404040"/>
+                <w:sz w:val="24"/>
+                <w:szCs w:val="24"/>
+              </w:rPr>
+            </w:pPr>
+            <w:bookmarkStart w:colFirst="0" w:colLast="0" w:name="_k74safd6zuo7" w:id="12"/>
+            <w:bookmarkEnd w:id="12"/>
+            <w:r>
+              <w:rPr>
+                <w:rFonts w:ascii="Roboto" w:cs="Roboto" w:eastAsia="Roboto" w:hAnsi="Roboto"/>
+                <w:b w:val="1"/>
                 <w:color w:val="404040"/>
                 <w:sz w:val="23"/>
                 <w:szCs w:val="23"/>
@@ -1960,23 +2767,83 @@
           </w:tcPr>
           <w:p>
             <w:pPr>
-              <w:spacing w:line="412.8" w:lineRule="auto"/>
-              <w:rPr>
-                <w:rFonts w:ascii="Roboto" w:cs="Roboto" w:eastAsia="Roboto" w:hAnsi="Roboto"/>
-                <w:color w:val="404040"/>
-                <w:sz w:val="24"/>
-                <w:szCs w:val="24"/>
-              </w:rPr>
-            </w:pPr>
+              <w:pStyle w:val="Heading3"/>
+              <w:keepNext w:val="0"/>
+              <w:keepLines w:val="0"/>
+              <w:shd w:fill="ffffff" w:val="clear"/>
+              <w:spacing w:after="200" w:before="280" w:line="412.8" w:lineRule="auto"/>
+              <w:rPr>
+                <w:rFonts w:ascii="Roboto" w:cs="Roboto" w:eastAsia="Roboto" w:hAnsi="Roboto"/>
+                <w:b w:val="1"/>
+                <w:color w:val="404040"/>
+                <w:sz w:val="24"/>
+                <w:szCs w:val="24"/>
+              </w:rPr>
+            </w:pPr>
+            <w:bookmarkStart w:colFirst="0" w:colLast="0" w:name="_k74safd6zuo7" w:id="12"/>
+            <w:bookmarkEnd w:id="12"/>
             <w:r>
               <w:rPr>
                 <w:rFonts w:ascii="Roboto Mono" w:cs="Roboto Mono" w:eastAsia="Roboto Mono" w:hAnsi="Roboto Mono"/>
+                <w:b w:val="1"/>
                 <w:color w:val="188038"/>
                 <w:sz w:val="20"/>
                 <w:szCs w:val="20"/>
                 <w:shd w:fill="ececec" w:val="clear"/>
                 <w:rtl w:val="0"/>
               </w:rPr>
+              <w:t xml:space="preserve">url_resolver.py</w:t>
+            </w:r>
+            <w:r>
+              <w:rPr>
+                <w:rtl w:val="0"/>
+              </w:rPr>
+            </w:r>
+          </w:p>
+        </w:tc>
+        <w:tc>
+          <w:tcPr>
+            <w:tcBorders>
+              <w:top w:color="000000" w:space="0" w:sz="0" w:val="nil"/>
+              <w:left w:color="000000" w:space="0" w:sz="0" w:val="nil"/>
+              <w:bottom w:color="e5e5e5" w:space="0" w:sz="4" w:val="single"/>
+              <w:right w:color="000000" w:space="0" w:sz="0" w:val="nil"/>
+            </w:tcBorders>
+            <w:tcMar>
+              <w:top w:w="160.0" w:type="dxa"/>
+              <w:left w:w="160.0" w:type="dxa"/>
+              <w:bottom w:w="160.0" w:type="dxa"/>
+              <w:right w:w="160.0" w:type="dxa"/>
+            </w:tcMar>
+            <w:vAlign w:val="top"/>
+          </w:tcPr>
+          <w:p>
+            <w:pPr>
+              <w:pStyle w:val="Heading3"/>
+              <w:keepNext w:val="0"/>
+              <w:keepLines w:val="0"/>
+              <w:shd w:fill="ffffff" w:val="clear"/>
+              <w:spacing w:after="200" w:before="280" w:line="412.8" w:lineRule="auto"/>
+              <w:rPr>
+                <w:rFonts w:ascii="Roboto" w:cs="Roboto" w:eastAsia="Roboto" w:hAnsi="Roboto"/>
+                <w:b w:val="1"/>
+                <w:color w:val="404040"/>
+                <w:sz w:val="24"/>
+                <w:szCs w:val="24"/>
+              </w:rPr>
+            </w:pPr>
+            <w:bookmarkStart w:colFirst="0" w:colLast="0" w:name="_k74safd6zuo7" w:id="12"/>
+            <w:bookmarkEnd w:id="12"/>
+            <w:r>
+              <w:rPr>
+                <w:rFonts w:ascii="Roboto Mono" w:cs="Roboto Mono" w:eastAsia="Roboto Mono" w:hAnsi="Roboto Mono"/>
+                <w:b w:val="1"/>
+                <w:color w:val="188038"/>
+                <w:sz w:val="20"/>
+                <w:szCs w:val="20"/>
+                <w:shd w:fill="ececec" w:val="clear"/>
+                <w:rtl w:val="0"/>
+              </w:rPr>
               <w:t xml:space="preserve">get_all_youtube_urls()</w:t>
             </w:r>
             <w:r>
@@ -2004,17 +2871,25 @@
           </w:tcPr>
           <w:p>
             <w:pPr>
-              <w:spacing w:line="412.8" w:lineRule="auto"/>
-              <w:rPr>
-                <w:rFonts w:ascii="Roboto" w:cs="Roboto" w:eastAsia="Roboto" w:hAnsi="Roboto"/>
-                <w:color w:val="404040"/>
-                <w:sz w:val="24"/>
-                <w:szCs w:val="24"/>
-              </w:rPr>
-            </w:pPr>
-            <w:r>
-              <w:rPr>
-                <w:rFonts w:ascii="Roboto" w:cs="Roboto" w:eastAsia="Roboto" w:hAnsi="Roboto"/>
+              <w:pStyle w:val="Heading3"/>
+              <w:keepNext w:val="0"/>
+              <w:keepLines w:val="0"/>
+              <w:shd w:fill="ffffff" w:val="clear"/>
+              <w:spacing w:after="200" w:before="280" w:line="412.8" w:lineRule="auto"/>
+              <w:rPr>
+                <w:rFonts w:ascii="Roboto" w:cs="Roboto" w:eastAsia="Roboto" w:hAnsi="Roboto"/>
+                <w:b w:val="1"/>
+                <w:color w:val="404040"/>
+                <w:sz w:val="24"/>
+                <w:szCs w:val="24"/>
+              </w:rPr>
+            </w:pPr>
+            <w:bookmarkStart w:colFirst="0" w:colLast="0" w:name="_k74safd6zuo7" w:id="12"/>
+            <w:bookmarkEnd w:id="12"/>
+            <w:r>
+              <w:rPr>
+                <w:rFonts w:ascii="Roboto" w:cs="Roboto" w:eastAsia="Roboto" w:hAnsi="Roboto"/>
+                <w:b w:val="1"/>
                 <w:color w:val="404040"/>
                 <w:sz w:val="23"/>
                 <w:szCs w:val="23"/>
@@ -2047,17 +2922,25 @@
           </w:tcPr>
           <w:p>
             <w:pPr>
-              <w:spacing w:line="412.8" w:lineRule="auto"/>
-              <w:rPr>
-                <w:rFonts w:ascii="Roboto" w:cs="Roboto" w:eastAsia="Roboto" w:hAnsi="Roboto"/>
-                <w:color w:val="404040"/>
-                <w:sz w:val="24"/>
-                <w:szCs w:val="24"/>
-              </w:rPr>
-            </w:pPr>
-            <w:r>
-              <w:rPr>
-                <w:rFonts w:ascii="Roboto" w:cs="Roboto" w:eastAsia="Roboto" w:hAnsi="Roboto"/>
+              <w:pStyle w:val="Heading3"/>
+              <w:keepNext w:val="0"/>
+              <w:keepLines w:val="0"/>
+              <w:shd w:fill="ffffff" w:val="clear"/>
+              <w:spacing w:after="200" w:before="280" w:line="412.8" w:lineRule="auto"/>
+              <w:rPr>
+                <w:rFonts w:ascii="Roboto" w:cs="Roboto" w:eastAsia="Roboto" w:hAnsi="Roboto"/>
+                <w:b w:val="1"/>
+                <w:color w:val="404040"/>
+                <w:sz w:val="24"/>
+                <w:szCs w:val="24"/>
+              </w:rPr>
+            </w:pPr>
+            <w:bookmarkStart w:colFirst="0" w:colLast="0" w:name="_nfwv24qtjp4j" w:id="13"/>
+            <w:bookmarkEnd w:id="13"/>
+            <w:r>
+              <w:rPr>
+                <w:rFonts w:ascii="Roboto" w:cs="Roboto" w:eastAsia="Roboto" w:hAnsi="Roboto"/>
+                <w:b w:val="1"/>
                 <w:color w:val="404040"/>
                 <w:sz w:val="23"/>
                 <w:szCs w:val="23"/>
@@ -2089,8 +2972,8 @@
           <w:szCs w:val="27"/>
         </w:rPr>
       </w:pPr>
-      <w:bookmarkStart w:colFirst="0" w:colLast="0" w:name="_k74safd6zuo7" w:id="7"/>
-      <w:bookmarkEnd w:id="7"/>
+      <w:bookmarkStart w:colFirst="0" w:colLast="0" w:name="_330c8jz7vqwn" w:id="14"/>
+      <w:bookmarkEnd w:id="14"/>
       <w:r>
         <w:rPr>
           <w:rFonts w:ascii="Roboto" w:cs="Roboto" w:eastAsia="Roboto" w:hAnsi="Roboto"/>
@@ -2100,13 +2983,13 @@
           <w:szCs w:val="27"/>
           <w:rtl w:val="0"/>
         </w:rPr>
-        <w:t xml:space="preserve">4.3 Download Handlers</w:t>
+        <w:t xml:space="preserve">5.3 Download Handlers</w:t>
       </w:r>
     </w:p>
     <w:tbl>
       <w:tblPr>
         <w:tblStyle w:val="Table4"/>
-        <w:tblW w:w="8850.0" w:type="dxa"/>
+        <w:tblW w:w="9360.0" w:type="dxa"/>
         <w:jc w:val="left"/>
         <w:tblBorders>
           <w:top w:color="000000" w:space="0" w:sz="0" w:val="nil"/>
@@ -2120,14 +3003,16 @@
         <w:tblLook w:val="0600"/>
       </w:tblPr>
       <w:tblGrid>
-        <w:gridCol w:w="3960"/>
-        <w:gridCol w:w="1800"/>
-        <w:gridCol w:w="3090"/>
+        <w:gridCol w:w="1526.6310160427806"/>
+        <w:gridCol w:w="3428.6631016042784"/>
+        <w:gridCol w:w="1501.6042780748662"/>
+        <w:gridCol w:w="2903.101604278075"/>
         <w:tblGridChange w:id="0">
           <w:tblGrid>
-            <w:gridCol w:w="3960"/>
-            <w:gridCol w:w="1800"/>
-            <w:gridCol w:w="3090"/>
+            <w:gridCol w:w="1526.6310160427806"/>
+            <w:gridCol w:w="3428.6631016042784"/>
+            <w:gridCol w:w="1501.6042780748662"/>
+            <w:gridCol w:w="2903.101604278075"/>
           </w:tblGrid>
         </w:tblGridChange>
       </w:tblGrid>
@@ -2155,14 +3040,21 @@
           </w:tcPr>
           <w:p>
             <w:pPr>
-              <w:spacing w:line="412.8" w:lineRule="auto"/>
-              <w:rPr>
-                <w:rFonts w:ascii="Roboto" w:cs="Roboto" w:eastAsia="Roboto" w:hAnsi="Roboto"/>
-                <w:color w:val="404040"/>
-                <w:sz w:val="24"/>
-                <w:szCs w:val="24"/>
-              </w:rPr>
-            </w:pPr>
+              <w:pStyle w:val="Heading3"/>
+              <w:keepNext w:val="0"/>
+              <w:keepLines w:val="0"/>
+              <w:shd w:fill="ffffff" w:val="clear"/>
+              <w:spacing w:after="200" w:before="280" w:line="412.8" w:lineRule="auto"/>
+              <w:rPr>
+                <w:rFonts w:ascii="Roboto" w:cs="Roboto" w:eastAsia="Roboto" w:hAnsi="Roboto"/>
+                <w:b w:val="1"/>
+                <w:color w:val="404040"/>
+                <w:sz w:val="24"/>
+                <w:szCs w:val="24"/>
+              </w:rPr>
+            </w:pPr>
+            <w:bookmarkStart w:colFirst="0" w:colLast="0" w:name="_afga3ja0q4mt" w:id="15"/>
+            <w:bookmarkEnd w:id="15"/>
             <w:r>
               <w:rPr>
                 <w:rFonts w:ascii="Roboto" w:cs="Roboto" w:eastAsia="Roboto" w:hAnsi="Roboto"/>
@@ -2172,7 +3064,7 @@
                 <w:szCs w:val="23"/>
                 <w:rtl w:val="0"/>
               </w:rPr>
-              <w:t xml:space="preserve">Function</w:t>
+              <w:t xml:space="preserve">File</w:t>
             </w:r>
             <w:r>
               <w:rPr>
@@ -2199,14 +3091,21 @@
           </w:tcPr>
           <w:p>
             <w:pPr>
-              <w:spacing w:line="412.8" w:lineRule="auto"/>
-              <w:rPr>
-                <w:rFonts w:ascii="Roboto" w:cs="Roboto" w:eastAsia="Roboto" w:hAnsi="Roboto"/>
-                <w:color w:val="404040"/>
-                <w:sz w:val="24"/>
-                <w:szCs w:val="24"/>
-              </w:rPr>
-            </w:pPr>
+              <w:pStyle w:val="Heading3"/>
+              <w:keepNext w:val="0"/>
+              <w:keepLines w:val="0"/>
+              <w:shd w:fill="ffffff" w:val="clear"/>
+              <w:spacing w:after="200" w:before="280" w:line="412.8" w:lineRule="auto"/>
+              <w:rPr>
+                <w:rFonts w:ascii="Roboto" w:cs="Roboto" w:eastAsia="Roboto" w:hAnsi="Roboto"/>
+                <w:b w:val="1"/>
+                <w:color w:val="404040"/>
+                <w:sz w:val="24"/>
+                <w:szCs w:val="24"/>
+              </w:rPr>
+            </w:pPr>
+            <w:bookmarkStart w:colFirst="0" w:colLast="0" w:name="_afga3ja0q4mt" w:id="15"/>
+            <w:bookmarkEnd w:id="15"/>
             <w:r>
               <w:rPr>
                 <w:rFonts w:ascii="Roboto" w:cs="Roboto" w:eastAsia="Roboto" w:hAnsi="Roboto"/>
@@ -2216,7 +3115,7 @@
                 <w:szCs w:val="23"/>
                 <w:rtl w:val="0"/>
               </w:rPr>
-              <w:t xml:space="preserve">Type</w:t>
+              <w:t xml:space="preserve">Function</w:t>
             </w:r>
             <w:r>
               <w:rPr>
@@ -2243,14 +3142,21 @@
           </w:tcPr>
           <w:p>
             <w:pPr>
-              <w:spacing w:line="412.8" w:lineRule="auto"/>
-              <w:rPr>
-                <w:rFonts w:ascii="Roboto" w:cs="Roboto" w:eastAsia="Roboto" w:hAnsi="Roboto"/>
-                <w:color w:val="404040"/>
-                <w:sz w:val="24"/>
-                <w:szCs w:val="24"/>
-              </w:rPr>
-            </w:pPr>
+              <w:pStyle w:val="Heading3"/>
+              <w:keepNext w:val="0"/>
+              <w:keepLines w:val="0"/>
+              <w:shd w:fill="ffffff" w:val="clear"/>
+              <w:spacing w:after="200" w:before="280" w:line="412.8" w:lineRule="auto"/>
+              <w:rPr>
+                <w:rFonts w:ascii="Roboto" w:cs="Roboto" w:eastAsia="Roboto" w:hAnsi="Roboto"/>
+                <w:b w:val="1"/>
+                <w:color w:val="404040"/>
+                <w:sz w:val="24"/>
+                <w:szCs w:val="24"/>
+              </w:rPr>
+            </w:pPr>
+            <w:bookmarkStart w:colFirst="0" w:colLast="0" w:name="_afga3ja0q4mt" w:id="15"/>
+            <w:bookmarkEnd w:id="15"/>
             <w:r>
               <w:rPr>
                 <w:rFonts w:ascii="Roboto" w:cs="Roboto" w:eastAsia="Roboto" w:hAnsi="Roboto"/>
@@ -2260,7 +3166,58 @@
                 <w:szCs w:val="23"/>
                 <w:rtl w:val="0"/>
               </w:rPr>
-              <w:t xml:space="preserve">Features</w:t>
+              <w:t xml:space="preserve">Type</w:t>
+            </w:r>
+            <w:r>
+              <w:rPr>
+                <w:rtl w:val="0"/>
+              </w:rPr>
+            </w:r>
+          </w:p>
+        </w:tc>
+        <w:tc>
+          <w:tcPr>
+            <w:tcBorders>
+              <w:top w:color="000000" w:space="0" w:sz="0" w:val="nil"/>
+              <w:left w:color="000000" w:space="0" w:sz="0" w:val="nil"/>
+              <w:bottom w:color="bbbbbb" w:space="0" w:sz="4" w:val="single"/>
+              <w:right w:color="000000" w:space="0" w:sz="0" w:val="nil"/>
+            </w:tcBorders>
+            <w:tcMar>
+              <w:top w:w="160.0" w:type="dxa"/>
+              <w:left w:w="160.0" w:type="dxa"/>
+              <w:bottom w:w="160.0" w:type="dxa"/>
+              <w:right w:w="160.0" w:type="dxa"/>
+            </w:tcMar>
+            <w:vAlign w:val="top"/>
+          </w:tcPr>
+          <w:p>
+            <w:pPr>
+              <w:pStyle w:val="Heading3"/>
+              <w:keepNext w:val="0"/>
+              <w:keepLines w:val="0"/>
+              <w:shd w:fill="ffffff" w:val="clear"/>
+              <w:spacing w:after="200" w:before="280" w:line="412.8" w:lineRule="auto"/>
+              <w:rPr>
+                <w:rFonts w:ascii="Roboto" w:cs="Roboto" w:eastAsia="Roboto" w:hAnsi="Roboto"/>
+                <w:b w:val="1"/>
+                <w:color w:val="404040"/>
+                <w:sz w:val="24"/>
+                <w:szCs w:val="24"/>
+              </w:rPr>
+            </w:pPr>
+            <w:bookmarkStart w:colFirst="0" w:colLast="0" w:name="_afga3ja0q4mt" w:id="15"/>
+            <w:bookmarkEnd w:id="15"/>
+            <w:r>
+              <w:rPr>
+                <w:rFonts w:ascii="Roboto" w:cs="Roboto" w:eastAsia="Roboto" w:hAnsi="Roboto"/>
+                <w:b w:val="1"/>
+                <w:color w:val="404040"/>
+                <w:sz w:val="23"/>
+                <w:szCs w:val="23"/>
+                <w:rtl w:val="0"/>
+              </w:rPr>
+              <w:t xml:space="preserve">Key Features</w:t>
             </w:r>
             <w:r>
               <w:rPr>
@@ -2294,23 +3251,83 @@
           </w:tcPr>
           <w:p>
             <w:pPr>
-              <w:spacing w:line="412.8" w:lineRule="auto"/>
-              <w:rPr>
-                <w:rFonts w:ascii="Roboto" w:cs="Roboto" w:eastAsia="Roboto" w:hAnsi="Roboto"/>
-                <w:color w:val="404040"/>
-                <w:sz w:val="24"/>
-                <w:szCs w:val="24"/>
-              </w:rPr>
-            </w:pPr>
+              <w:pStyle w:val="Heading3"/>
+              <w:keepNext w:val="0"/>
+              <w:keepLines w:val="0"/>
+              <w:shd w:fill="ffffff" w:val="clear"/>
+              <w:spacing w:after="200" w:before="280" w:line="412.8" w:lineRule="auto"/>
+              <w:rPr>
+                <w:rFonts w:ascii="Roboto" w:cs="Roboto" w:eastAsia="Roboto" w:hAnsi="Roboto"/>
+                <w:b w:val="1"/>
+                <w:color w:val="404040"/>
+                <w:sz w:val="24"/>
+                <w:szCs w:val="24"/>
+              </w:rPr>
+            </w:pPr>
+            <w:bookmarkStart w:colFirst="0" w:colLast="0" w:name="_afga3ja0q4mt" w:id="15"/>
+            <w:bookmarkEnd w:id="15"/>
             <w:r>
               <w:rPr>
                 <w:rFonts w:ascii="Roboto Mono" w:cs="Roboto Mono" w:eastAsia="Roboto Mono" w:hAnsi="Roboto Mono"/>
+                <w:b w:val="1"/>
                 <w:color w:val="188038"/>
                 <w:sz w:val="20"/>
                 <w:szCs w:val="20"/>
                 <w:shd w:fill="ececec" w:val="clear"/>
                 <w:rtl w:val="0"/>
               </w:rPr>
+              <w:t xml:space="preserve">downloader.py</w:t>
+            </w:r>
+            <w:r>
+              <w:rPr>
+                <w:rtl w:val="0"/>
+              </w:rPr>
+            </w:r>
+          </w:p>
+        </w:tc>
+        <w:tc>
+          <w:tcPr>
+            <w:tcBorders>
+              <w:top w:color="000000" w:space="0" w:sz="0" w:val="nil"/>
+              <w:left w:color="000000" w:space="0" w:sz="0" w:val="nil"/>
+              <w:bottom w:color="e5e5e5" w:space="0" w:sz="4" w:val="single"/>
+              <w:right w:color="000000" w:space="0" w:sz="0" w:val="nil"/>
+            </w:tcBorders>
+            <w:tcMar>
+              <w:top w:w="160.0" w:type="dxa"/>
+              <w:left w:w="160.0" w:type="dxa"/>
+              <w:bottom w:w="160.0" w:type="dxa"/>
+              <w:right w:w="160.0" w:type="dxa"/>
+            </w:tcMar>
+            <w:vAlign w:val="top"/>
+          </w:tcPr>
+          <w:p>
+            <w:pPr>
+              <w:pStyle w:val="Heading3"/>
+              <w:keepNext w:val="0"/>
+              <w:keepLines w:val="0"/>
+              <w:shd w:fill="ffffff" w:val="clear"/>
+              <w:spacing w:after="200" w:before="280" w:line="412.8" w:lineRule="auto"/>
+              <w:rPr>
+                <w:rFonts w:ascii="Roboto" w:cs="Roboto" w:eastAsia="Roboto" w:hAnsi="Roboto"/>
+                <w:b w:val="1"/>
+                <w:color w:val="404040"/>
+                <w:sz w:val="24"/>
+                <w:szCs w:val="24"/>
+              </w:rPr>
+            </w:pPr>
+            <w:bookmarkStart w:colFirst="0" w:colLast="0" w:name="_afga3ja0q4mt" w:id="15"/>
+            <w:bookmarkEnd w:id="15"/>
+            <w:r>
+              <w:rPr>
+                <w:rFonts w:ascii="Roboto Mono" w:cs="Roboto Mono" w:eastAsia="Roboto Mono" w:hAnsi="Roboto Mono"/>
+                <w:b w:val="1"/>
+                <w:color w:val="188038"/>
+                <w:sz w:val="20"/>
+                <w:szCs w:val="20"/>
+                <w:shd w:fill="ececec" w:val="clear"/>
+                <w:rtl w:val="0"/>
+              </w:rPr>
               <w:t xml:space="preserve">download_youtube_audio_as_mp3()</w:t>
             </w:r>
             <w:r>
@@ -2338,17 +3355,25 @@
           </w:tcPr>
           <w:p>
             <w:pPr>
-              <w:spacing w:line="412.8" w:lineRule="auto"/>
-              <w:rPr>
-                <w:rFonts w:ascii="Roboto" w:cs="Roboto" w:eastAsia="Roboto" w:hAnsi="Roboto"/>
-                <w:color w:val="404040"/>
-                <w:sz w:val="24"/>
-                <w:szCs w:val="24"/>
-              </w:rPr>
-            </w:pPr>
-            <w:r>
-              <w:rPr>
-                <w:rFonts w:ascii="Roboto" w:cs="Roboto" w:eastAsia="Roboto" w:hAnsi="Roboto"/>
+              <w:pStyle w:val="Heading3"/>
+              <w:keepNext w:val="0"/>
+              <w:keepLines w:val="0"/>
+              <w:shd w:fill="ffffff" w:val="clear"/>
+              <w:spacing w:after="200" w:before="280" w:line="412.8" w:lineRule="auto"/>
+              <w:rPr>
+                <w:rFonts w:ascii="Roboto" w:cs="Roboto" w:eastAsia="Roboto" w:hAnsi="Roboto"/>
+                <w:b w:val="1"/>
+                <w:color w:val="404040"/>
+                <w:sz w:val="24"/>
+                <w:szCs w:val="24"/>
+              </w:rPr>
+            </w:pPr>
+            <w:bookmarkStart w:colFirst="0" w:colLast="0" w:name="_afga3ja0q4mt" w:id="15"/>
+            <w:bookmarkEnd w:id="15"/>
+            <w:r>
+              <w:rPr>
+                <w:rFonts w:ascii="Roboto" w:cs="Roboto" w:eastAsia="Roboto" w:hAnsi="Roboto"/>
+                <w:b w:val="1"/>
                 <w:color w:val="404040"/>
                 <w:sz w:val="23"/>
                 <w:szCs w:val="23"/>
@@ -2381,17 +3406,25 @@
           </w:tcPr>
           <w:p>
             <w:pPr>
-              <w:spacing w:line="412.8" w:lineRule="auto"/>
-              <w:rPr>
-                <w:rFonts w:ascii="Roboto" w:cs="Roboto" w:eastAsia="Roboto" w:hAnsi="Roboto"/>
-                <w:color w:val="404040"/>
-                <w:sz w:val="24"/>
-                <w:szCs w:val="24"/>
-              </w:rPr>
-            </w:pPr>
-            <w:r>
-              <w:rPr>
-                <w:rFonts w:ascii="Roboto" w:cs="Roboto" w:eastAsia="Roboto" w:hAnsi="Roboto"/>
+              <w:pStyle w:val="Heading3"/>
+              <w:keepNext w:val="0"/>
+              <w:keepLines w:val="0"/>
+              <w:shd w:fill="ffffff" w:val="clear"/>
+              <w:spacing w:after="200" w:before="280" w:line="412.8" w:lineRule="auto"/>
+              <w:rPr>
+                <w:rFonts w:ascii="Roboto" w:cs="Roboto" w:eastAsia="Roboto" w:hAnsi="Roboto"/>
+                <w:b w:val="1"/>
+                <w:color w:val="404040"/>
+                <w:sz w:val="24"/>
+                <w:szCs w:val="24"/>
+              </w:rPr>
+            </w:pPr>
+            <w:bookmarkStart w:colFirst="0" w:colLast="0" w:name="_afga3ja0q4mt" w:id="15"/>
+            <w:bookmarkEnd w:id="15"/>
+            <w:r>
+              <w:rPr>
+                <w:rFonts w:ascii="Roboto" w:cs="Roboto" w:eastAsia="Roboto" w:hAnsi="Roboto"/>
+                <w:b w:val="1"/>
                 <w:color w:val="404040"/>
                 <w:sz w:val="23"/>
                 <w:szCs w:val="23"/>
@@ -2431,23 +3464,83 @@
           </w:tcPr>
           <w:p>
             <w:pPr>
-              <w:spacing w:line="412.8" w:lineRule="auto"/>
-              <w:rPr>
-                <w:rFonts w:ascii="Roboto" w:cs="Roboto" w:eastAsia="Roboto" w:hAnsi="Roboto"/>
-                <w:color w:val="404040"/>
-                <w:sz w:val="24"/>
-                <w:szCs w:val="24"/>
-              </w:rPr>
-            </w:pPr>
+              <w:pStyle w:val="Heading3"/>
+              <w:keepNext w:val="0"/>
+              <w:keepLines w:val="0"/>
+              <w:shd w:fill="ffffff" w:val="clear"/>
+              <w:spacing w:after="200" w:before="280" w:line="412.8" w:lineRule="auto"/>
+              <w:rPr>
+                <w:rFonts w:ascii="Roboto" w:cs="Roboto" w:eastAsia="Roboto" w:hAnsi="Roboto"/>
+                <w:b w:val="1"/>
+                <w:color w:val="404040"/>
+                <w:sz w:val="24"/>
+                <w:szCs w:val="24"/>
+              </w:rPr>
+            </w:pPr>
+            <w:bookmarkStart w:colFirst="0" w:colLast="0" w:name="_afga3ja0q4mt" w:id="15"/>
+            <w:bookmarkEnd w:id="15"/>
             <w:r>
               <w:rPr>
                 <w:rFonts w:ascii="Roboto Mono" w:cs="Roboto Mono" w:eastAsia="Roboto Mono" w:hAnsi="Roboto Mono"/>
+                <w:b w:val="1"/>
                 <w:color w:val="188038"/>
                 <w:sz w:val="20"/>
                 <w:szCs w:val="20"/>
                 <w:shd w:fill="ececec" w:val="clear"/>
                 <w:rtl w:val="0"/>
               </w:rPr>
+              <w:t xml:space="preserve">downloader.py</w:t>
+            </w:r>
+            <w:r>
+              <w:rPr>
+                <w:rtl w:val="0"/>
+              </w:rPr>
+            </w:r>
+          </w:p>
+        </w:tc>
+        <w:tc>
+          <w:tcPr>
+            <w:tcBorders>
+              <w:top w:color="000000" w:space="0" w:sz="0" w:val="nil"/>
+              <w:left w:color="000000" w:space="0" w:sz="0" w:val="nil"/>
+              <w:bottom w:color="e5e5e5" w:space="0" w:sz="4" w:val="single"/>
+              <w:right w:color="000000" w:space="0" w:sz="0" w:val="nil"/>
+            </w:tcBorders>
+            <w:tcMar>
+              <w:top w:w="160.0" w:type="dxa"/>
+              <w:left w:w="160.0" w:type="dxa"/>
+              <w:bottom w:w="160.0" w:type="dxa"/>
+              <w:right w:w="160.0" w:type="dxa"/>
+            </w:tcMar>
+            <w:vAlign w:val="top"/>
+          </w:tcPr>
+          <w:p>
+            <w:pPr>
+              <w:pStyle w:val="Heading3"/>
+              <w:keepNext w:val="0"/>
+              <w:keepLines w:val="0"/>
+              <w:shd w:fill="ffffff" w:val="clear"/>
+              <w:spacing w:after="200" w:before="280" w:line="412.8" w:lineRule="auto"/>
+              <w:rPr>
+                <w:rFonts w:ascii="Roboto" w:cs="Roboto" w:eastAsia="Roboto" w:hAnsi="Roboto"/>
+                <w:b w:val="1"/>
+                <w:color w:val="404040"/>
+                <w:sz w:val="24"/>
+                <w:szCs w:val="24"/>
+              </w:rPr>
+            </w:pPr>
+            <w:bookmarkStart w:colFirst="0" w:colLast="0" w:name="_afga3ja0q4mt" w:id="15"/>
+            <w:bookmarkEnd w:id="15"/>
+            <w:r>
+              <w:rPr>
+                <w:rFonts w:ascii="Roboto Mono" w:cs="Roboto Mono" w:eastAsia="Roboto Mono" w:hAnsi="Roboto Mono"/>
+                <w:b w:val="1"/>
+                <w:color w:val="188038"/>
+                <w:sz w:val="20"/>
+                <w:szCs w:val="20"/>
+                <w:shd w:fill="ececec" w:val="clear"/>
+                <w:rtl w:val="0"/>
+              </w:rPr>
               <w:t xml:space="preserve">download_youtube_video()</w:t>
             </w:r>
             <w:r>
@@ -2475,17 +3568,25 @@
           </w:tcPr>
           <w:p>
             <w:pPr>
-              <w:spacing w:line="412.8" w:lineRule="auto"/>
-              <w:rPr>
-                <w:rFonts w:ascii="Roboto" w:cs="Roboto" w:eastAsia="Roboto" w:hAnsi="Roboto"/>
-                <w:color w:val="404040"/>
-                <w:sz w:val="24"/>
-                <w:szCs w:val="24"/>
-              </w:rPr>
-            </w:pPr>
-            <w:r>
-              <w:rPr>
-                <w:rFonts w:ascii="Roboto" w:cs="Roboto" w:eastAsia="Roboto" w:hAnsi="Roboto"/>
+              <w:pStyle w:val="Heading3"/>
+              <w:keepNext w:val="0"/>
+              <w:keepLines w:val="0"/>
+              <w:shd w:fill="ffffff" w:val="clear"/>
+              <w:spacing w:after="200" w:before="280" w:line="412.8" w:lineRule="auto"/>
+              <w:rPr>
+                <w:rFonts w:ascii="Roboto" w:cs="Roboto" w:eastAsia="Roboto" w:hAnsi="Roboto"/>
+                <w:b w:val="1"/>
+                <w:color w:val="404040"/>
+                <w:sz w:val="24"/>
+                <w:szCs w:val="24"/>
+              </w:rPr>
+            </w:pPr>
+            <w:bookmarkStart w:colFirst="0" w:colLast="0" w:name="_afga3ja0q4mt" w:id="15"/>
+            <w:bookmarkEnd w:id="15"/>
+            <w:r>
+              <w:rPr>
+                <w:rFonts w:ascii="Roboto" w:cs="Roboto" w:eastAsia="Roboto" w:hAnsi="Roboto"/>
+                <w:b w:val="1"/>
                 <w:color w:val="404040"/>
                 <w:sz w:val="23"/>
                 <w:szCs w:val="23"/>
@@ -2518,23 +3619,244 @@
           </w:tcPr>
           <w:p>
             <w:pPr>
-              <w:spacing w:line="412.8" w:lineRule="auto"/>
-              <w:rPr>
-                <w:rFonts w:ascii="Roboto" w:cs="Roboto" w:eastAsia="Roboto" w:hAnsi="Roboto"/>
-                <w:color w:val="404040"/>
-                <w:sz w:val="24"/>
-                <w:szCs w:val="24"/>
-              </w:rPr>
-            </w:pPr>
-            <w:r>
-              <w:rPr>
-                <w:rFonts w:ascii="Roboto" w:cs="Roboto" w:eastAsia="Roboto" w:hAnsi="Roboto"/>
+              <w:pStyle w:val="Heading3"/>
+              <w:keepNext w:val="0"/>
+              <w:keepLines w:val="0"/>
+              <w:shd w:fill="ffffff" w:val="clear"/>
+              <w:spacing w:after="200" w:before="280" w:line="412.8" w:lineRule="auto"/>
+              <w:rPr>
+                <w:rFonts w:ascii="Roboto" w:cs="Roboto" w:eastAsia="Roboto" w:hAnsi="Roboto"/>
+                <w:b w:val="1"/>
+                <w:color w:val="404040"/>
+                <w:sz w:val="24"/>
+                <w:szCs w:val="24"/>
+              </w:rPr>
+            </w:pPr>
+            <w:bookmarkStart w:colFirst="0" w:colLast="0" w:name="_afga3ja0q4mt" w:id="15"/>
+            <w:bookmarkEnd w:id="15"/>
+            <w:r>
+              <w:rPr>
+                <w:rFonts w:ascii="Roboto" w:cs="Roboto" w:eastAsia="Roboto" w:hAnsi="Roboto"/>
+                <w:b w:val="1"/>
                 <w:color w:val="404040"/>
                 <w:sz w:val="23"/>
                 <w:szCs w:val="23"/>
                 <w:rtl w:val="0"/>
               </w:rPr>
               <w:t xml:space="preserve">Adaptive format fallback</w:t>
+            </w:r>
+            <w:r>
+              <w:rPr>
+                <w:rtl w:val="0"/>
+              </w:rPr>
+            </w:r>
+          </w:p>
+        </w:tc>
+      </w:tr>
+      <w:tr>
+        <w:trPr>
+          <w:cantSplit w:val="0"/>
+          <w:trHeight w:val="690" w:hRule="atLeast"/>
+          <w:tblHeader w:val="0"/>
+        </w:trPr>
+        <w:tc>
+          <w:tcPr>
+            <w:tcBorders>
+              <w:top w:color="000000" w:space="0" w:sz="0" w:val="nil"/>
+              <w:left w:color="000000" w:space="0" w:sz="0" w:val="nil"/>
+              <w:bottom w:color="e5e5e5" w:space="0" w:sz="4" w:val="single"/>
+              <w:right w:color="000000" w:space="0" w:sz="0" w:val="nil"/>
+            </w:tcBorders>
+            <w:tcMar>
+              <w:top w:w="160.0" w:type="dxa"/>
+              <w:left w:w="0.0" w:type="dxa"/>
+              <w:bottom w:w="160.0" w:type="dxa"/>
+              <w:right w:w="160.0" w:type="dxa"/>
+            </w:tcMar>
+            <w:vAlign w:val="top"/>
+          </w:tcPr>
+          <w:p>
+            <w:pPr>
+              <w:pStyle w:val="Heading3"/>
+              <w:keepNext w:val="0"/>
+              <w:keepLines w:val="0"/>
+              <w:shd w:fill="ffffff" w:val="clear"/>
+              <w:spacing w:after="200" w:before="280" w:line="412.8" w:lineRule="auto"/>
+              <w:rPr>
+                <w:rFonts w:ascii="Roboto" w:cs="Roboto" w:eastAsia="Roboto" w:hAnsi="Roboto"/>
+                <w:b w:val="1"/>
+                <w:color w:val="404040"/>
+                <w:sz w:val="24"/>
+                <w:szCs w:val="24"/>
+              </w:rPr>
+            </w:pPr>
+            <w:bookmarkStart w:colFirst="0" w:colLast="0" w:name="_afga3ja0q4mt" w:id="15"/>
+            <w:bookmarkEnd w:id="15"/>
+            <w:r>
+              <w:rPr>
+                <w:rFonts w:ascii="Roboto Mono" w:cs="Roboto Mono" w:eastAsia="Roboto Mono" w:hAnsi="Roboto Mono"/>
+                <w:b w:val="1"/>
+                <w:color w:val="188038"/>
+                <w:sz w:val="20"/>
+                <w:szCs w:val="20"/>
+                <w:shd w:fill="ececec" w:val="clear"/>
+                <w:rtl w:val="0"/>
+              </w:rPr>
+              <w:t xml:space="preserve">downloader.py</w:t>
+            </w:r>
+            <w:r>
+              <w:rPr>
+                <w:rtl w:val="0"/>
+              </w:rPr>
+            </w:r>
+          </w:p>
+        </w:tc>
+        <w:tc>
+          <w:tcPr>
+            <w:tcBorders>
+              <w:top w:color="000000" w:space="0" w:sz="0" w:val="nil"/>
+              <w:left w:color="000000" w:space="0" w:sz="0" w:val="nil"/>
+              <w:bottom w:color="e5e5e5" w:space="0" w:sz="4" w:val="single"/>
+              <w:right w:color="000000" w:space="0" w:sz="0" w:val="nil"/>
+            </w:tcBorders>
+            <w:tcMar>
+              <w:top w:w="160.0" w:type="dxa"/>
+              <w:left w:w="160.0" w:type="dxa"/>
+              <w:bottom w:w="160.0" w:type="dxa"/>
+              <w:right w:w="160.0" w:type="dxa"/>
+            </w:tcMar>
+            <w:vAlign w:val="top"/>
+          </w:tcPr>
+          <w:p>
+            <w:pPr>
+              <w:pStyle w:val="Heading3"/>
+              <w:keepNext w:val="0"/>
+              <w:keepLines w:val="0"/>
+              <w:shd w:fill="ffffff" w:val="clear"/>
+              <w:spacing w:after="200" w:before="280" w:line="412.8" w:lineRule="auto"/>
+              <w:rPr>
+                <w:rFonts w:ascii="Roboto" w:cs="Roboto" w:eastAsia="Roboto" w:hAnsi="Roboto"/>
+                <w:b w:val="1"/>
+                <w:color w:val="404040"/>
+                <w:sz w:val="24"/>
+                <w:szCs w:val="24"/>
+              </w:rPr>
+            </w:pPr>
+            <w:bookmarkStart w:colFirst="0" w:colLast="0" w:name="_afga3ja0q4mt" w:id="15"/>
+            <w:bookmarkEnd w:id="15"/>
+            <w:r>
+              <w:rPr>
+                <w:rFonts w:ascii="Roboto Mono" w:cs="Roboto Mono" w:eastAsia="Roboto Mono" w:hAnsi="Roboto Mono"/>
+                <w:b w:val="1"/>
+                <w:color w:val="188038"/>
+                <w:sz w:val="20"/>
+                <w:szCs w:val="20"/>
+                <w:shd w:fill="ececec" w:val="clear"/>
+                <w:rtl w:val="0"/>
+              </w:rPr>
+              <w:t xml:space="preserve">download_all_ytube_urls()</w:t>
+            </w:r>
+            <w:r>
+              <w:rPr>
+                <w:rtl w:val="0"/>
+              </w:rPr>
+            </w:r>
+          </w:p>
+        </w:tc>
+        <w:tc>
+          <w:tcPr>
+            <w:tcBorders>
+              <w:top w:color="000000" w:space="0" w:sz="0" w:val="nil"/>
+              <w:left w:color="000000" w:space="0" w:sz="0" w:val="nil"/>
+              <w:bottom w:color="e5e5e5" w:space="0" w:sz="4" w:val="single"/>
+              <w:right w:color="000000" w:space="0" w:sz="0" w:val="nil"/>
+            </w:tcBorders>
+            <w:tcMar>
+              <w:top w:w="160.0" w:type="dxa"/>
+              <w:left w:w="160.0" w:type="dxa"/>
+              <w:bottom w:w="160.0" w:type="dxa"/>
+              <w:right w:w="160.0" w:type="dxa"/>
+            </w:tcMar>
+            <w:vAlign w:val="top"/>
+          </w:tcPr>
+          <w:p>
+            <w:pPr>
+              <w:pStyle w:val="Heading3"/>
+              <w:keepNext w:val="0"/>
+              <w:keepLines w:val="0"/>
+              <w:shd w:fill="ffffff" w:val="clear"/>
+              <w:spacing w:after="200" w:before="280" w:line="412.8" w:lineRule="auto"/>
+              <w:rPr>
+                <w:rFonts w:ascii="Roboto" w:cs="Roboto" w:eastAsia="Roboto" w:hAnsi="Roboto"/>
+                <w:b w:val="1"/>
+                <w:color w:val="404040"/>
+                <w:sz w:val="24"/>
+                <w:szCs w:val="24"/>
+              </w:rPr>
+            </w:pPr>
+            <w:bookmarkStart w:colFirst="0" w:colLast="0" w:name="_afga3ja0q4mt" w:id="15"/>
+            <w:bookmarkEnd w:id="15"/>
+            <w:r>
+              <w:rPr>
+                <w:rFonts w:ascii="Roboto" w:cs="Roboto" w:eastAsia="Roboto" w:hAnsi="Roboto"/>
+                <w:b w:val="1"/>
+                <w:color w:val="404040"/>
+                <w:sz w:val="23"/>
+                <w:szCs w:val="23"/>
+                <w:rtl w:val="0"/>
+              </w:rPr>
+              <w:t xml:space="preserve">Threaded</w:t>
+            </w:r>
+            <w:r>
+              <w:rPr>
+                <w:rtl w:val="0"/>
+              </w:rPr>
+            </w:r>
+          </w:p>
+        </w:tc>
+        <w:tc>
+          <w:tcPr>
+            <w:tcBorders>
+              <w:top w:color="000000" w:space="0" w:sz="0" w:val="nil"/>
+              <w:left w:color="000000" w:space="0" w:sz="0" w:val="nil"/>
+              <w:bottom w:color="e5e5e5" w:space="0" w:sz="4" w:val="single"/>
+              <w:right w:color="000000" w:space="0" w:sz="0" w:val="nil"/>
+            </w:tcBorders>
+            <w:tcMar>
+              <w:top w:w="160.0" w:type="dxa"/>
+              <w:left w:w="160.0" w:type="dxa"/>
+              <w:bottom w:w="160.0" w:type="dxa"/>
+              <w:right w:w="160.0" w:type="dxa"/>
+            </w:tcMar>
+            <w:vAlign w:val="top"/>
+          </w:tcPr>
+          <w:p>
+            <w:pPr>
+              <w:pStyle w:val="Heading3"/>
+              <w:keepNext w:val="0"/>
+              <w:keepLines w:val="0"/>
+              <w:shd w:fill="ffffff" w:val="clear"/>
+              <w:spacing w:after="200" w:before="280" w:line="412.8" w:lineRule="auto"/>
+              <w:rPr>
+                <w:rFonts w:ascii="Roboto" w:cs="Roboto" w:eastAsia="Roboto" w:hAnsi="Roboto"/>
+                <w:b w:val="1"/>
+                <w:color w:val="404040"/>
+                <w:sz w:val="24"/>
+                <w:szCs w:val="24"/>
+              </w:rPr>
+            </w:pPr>
+            <w:bookmarkStart w:colFirst="0" w:colLast="0" w:name="_txxmldi8syc5" w:id="16"/>
+            <w:bookmarkEnd w:id="16"/>
+            <w:r>
+              <w:rPr>
+                <w:rFonts w:ascii="Roboto" w:cs="Roboto" w:eastAsia="Roboto" w:hAnsi="Roboto"/>
+                <w:b w:val="1"/>
+                <w:color w:val="404040"/>
+                <w:sz w:val="23"/>
+                <w:szCs w:val="23"/>
+                <w:rtl w:val="0"/>
+              </w:rPr>
+              <w:t xml:space="preserve">Manages concurrent downloads</w:t>
             </w:r>
             <w:r>
               <w:rPr>
@@ -2560,8 +3882,8 @@
           <w:szCs w:val="27"/>
         </w:rPr>
       </w:pPr>
-      <w:bookmarkStart w:colFirst="0" w:colLast="0" w:name="_afga3ja0q4mt" w:id="8"/>
-      <w:bookmarkEnd w:id="8"/>
+      <w:bookmarkStart w:colFirst="0" w:colLast="0" w:name="_lt9g0czdjten" w:id="17"/>
+      <w:bookmarkEnd w:id="17"/>
       <w:r>
         <w:rPr>
           <w:rFonts w:ascii="Roboto" w:cs="Roboto" w:eastAsia="Roboto" w:hAnsi="Roboto"/>
@@ -2571,13 +3893,13 @@
           <w:szCs w:val="27"/>
           <w:rtl w:val="0"/>
         </w:rPr>
-        <w:t xml:space="preserve">4.4 Post-Processing</w:t>
+        <w:t xml:space="preserve">5.4 Post-Processing</w:t>
       </w:r>
     </w:p>
     <w:tbl>
       <w:tblPr>
         <w:tblStyle w:val="Table5"/>
-        <w:tblW w:w="8760.0" w:type="dxa"/>
+        <w:tblW w:w="9360.0" w:type="dxa"/>
         <w:jc w:val="left"/>
         <w:tblBorders>
           <w:top w:color="000000" w:space="0" w:sz="0" w:val="nil"/>
@@ -2591,14 +3913,16 @@
         <w:tblLook w:val="0600"/>
       </w:tblPr>
       <w:tblGrid>
-        <w:gridCol w:w="3840"/>
-        <w:gridCol w:w="1800"/>
-        <w:gridCol w:w="3120"/>
+        <w:gridCol w:w="1917.1084337349396"/>
+        <w:gridCol w:w="3333.0120481927706"/>
+        <w:gridCol w:w="1503.6144578313251"/>
+        <w:gridCol w:w="2606.265060240964"/>
         <w:tblGridChange w:id="0">
           <w:tblGrid>
-            <w:gridCol w:w="3840"/>
-            <w:gridCol w:w="1800"/>
-            <w:gridCol w:w="3120"/>
+            <w:gridCol w:w="1917.1084337349396"/>
+            <w:gridCol w:w="3333.0120481927706"/>
+            <w:gridCol w:w="1503.6144578313251"/>
+            <w:gridCol w:w="2606.265060240964"/>
           </w:tblGrid>
         </w:tblGridChange>
       </w:tblGrid>
@@ -2643,6 +3967,50 @@
                 <w:szCs w:val="23"/>
                 <w:rtl w:val="0"/>
               </w:rPr>
+              <w:t xml:space="preserve">File</w:t>
+            </w:r>
+            <w:r>
+              <w:rPr>
+                <w:rtl w:val="0"/>
+              </w:rPr>
+            </w:r>
+          </w:p>
+        </w:tc>
+        <w:tc>
+          <w:tcPr>
+            <w:tcBorders>
+              <w:top w:color="000000" w:space="0" w:sz="0" w:val="nil"/>
+              <w:left w:color="000000" w:space="0" w:sz="0" w:val="nil"/>
+              <w:bottom w:color="bbbbbb" w:space="0" w:sz="4" w:val="single"/>
+              <w:right w:color="000000" w:space="0" w:sz="0" w:val="nil"/>
+            </w:tcBorders>
+            <w:tcMar>
+              <w:top w:w="160.0" w:type="dxa"/>
+              <w:left w:w="160.0" w:type="dxa"/>
+              <w:bottom w:w="160.0" w:type="dxa"/>
+              <w:right w:w="160.0" w:type="dxa"/>
+            </w:tcMar>
+            <w:vAlign w:val="top"/>
+          </w:tcPr>
+          <w:p>
+            <w:pPr>
+              <w:spacing w:line="412.8" w:lineRule="auto"/>
+              <w:rPr>
+                <w:rFonts w:ascii="Roboto" w:cs="Roboto" w:eastAsia="Roboto" w:hAnsi="Roboto"/>
+                <w:color w:val="404040"/>
+                <w:sz w:val="24"/>
+                <w:szCs w:val="24"/>
+              </w:rPr>
+            </w:pPr>
+            <w:r>
+              <w:rPr>
+                <w:rFonts w:ascii="Roboto" w:cs="Roboto" w:eastAsia="Roboto" w:hAnsi="Roboto"/>
+                <w:b w:val="1"/>
+                <w:color w:val="404040"/>
+                <w:sz w:val="23"/>
+                <w:szCs w:val="23"/>
+                <w:rtl w:val="0"/>
+              </w:rPr>
               <w:t xml:space="preserve">Function</w:t>
             </w:r>
             <w:r>
@@ -2782,7 +4150,7 @@
                 <w:shd w:fill="ececec" w:val="clear"/>
                 <w:rtl w:val="0"/>
               </w:rPr>
-              <w:t xml:space="preserve">shorten_downloaded_file_name()</w:t>
+              <w:t xml:space="preserve">file_processor.py</w:t>
             </w:r>
             <w:r>
               <w:rPr>
@@ -2802,99 +4170,6 @@
             <w:tcMar>
               <w:top w:w="160.0" w:type="dxa"/>
               <w:left w:w="160.0" w:type="dxa"/>
-              <w:bottom w:w="160.0" w:type="dxa"/>
-              <w:right w:w="160.0" w:type="dxa"/>
-            </w:tcMar>
-            <w:vAlign w:val="top"/>
-          </w:tcPr>
-          <w:p>
-            <w:pPr>
-              <w:spacing w:line="412.8" w:lineRule="auto"/>
-              <w:rPr>
-                <w:rFonts w:ascii="Roboto" w:cs="Roboto" w:eastAsia="Roboto" w:hAnsi="Roboto"/>
-                <w:color w:val="404040"/>
-                <w:sz w:val="24"/>
-                <w:szCs w:val="24"/>
-              </w:rPr>
-            </w:pPr>
-            <w:r>
-              <w:rPr>
-                <w:rFonts w:ascii="Roboto" w:cs="Roboto" w:eastAsia="Roboto" w:hAnsi="Roboto"/>
-                <w:color w:val="404040"/>
-                <w:sz w:val="23"/>
-                <w:szCs w:val="23"/>
-                <w:rtl w:val="0"/>
-              </w:rPr>
-              <w:t xml:space="preserve">Yes</w:t>
-            </w:r>
-            <w:r>
-              <w:rPr>
-                <w:rtl w:val="0"/>
-              </w:rPr>
-            </w:r>
-          </w:p>
-        </w:tc>
-        <w:tc>
-          <w:tcPr>
-            <w:tcBorders>
-              <w:top w:color="000000" w:space="0" w:sz="0" w:val="nil"/>
-              <w:left w:color="000000" w:space="0" w:sz="0" w:val="nil"/>
-              <w:bottom w:color="e5e5e5" w:space="0" w:sz="4" w:val="single"/>
-              <w:right w:color="000000" w:space="0" w:sz="0" w:val="nil"/>
-            </w:tcBorders>
-            <w:tcMar>
-              <w:top w:w="160.0" w:type="dxa"/>
-              <w:left w:w="160.0" w:type="dxa"/>
-              <w:bottom w:w="160.0" w:type="dxa"/>
-              <w:right w:w="160.0" w:type="dxa"/>
-            </w:tcMar>
-            <w:vAlign w:val="top"/>
-          </w:tcPr>
-          <w:p>
-            <w:pPr>
-              <w:spacing w:line="412.8" w:lineRule="auto"/>
-              <w:rPr>
-                <w:rFonts w:ascii="Roboto" w:cs="Roboto" w:eastAsia="Roboto" w:hAnsi="Roboto"/>
-                <w:color w:val="404040"/>
-                <w:sz w:val="24"/>
-                <w:szCs w:val="24"/>
-              </w:rPr>
-            </w:pPr>
-            <w:r>
-              <w:rPr>
-                <w:rFonts w:ascii="Roboto" w:cs="Roboto" w:eastAsia="Roboto" w:hAnsi="Roboto"/>
-                <w:color w:val="404040"/>
-                <w:sz w:val="23"/>
-                <w:szCs w:val="23"/>
-                <w:rtl w:val="0"/>
-              </w:rPr>
-              <w:t xml:space="preserve">Safe filename shortening</w:t>
-            </w:r>
-            <w:r>
-              <w:rPr>
-                <w:rtl w:val="0"/>
-              </w:rPr>
-            </w:r>
-          </w:p>
-        </w:tc>
-      </w:tr>
-      <w:tr>
-        <w:trPr>
-          <w:cantSplit w:val="0"/>
-          <w:trHeight w:val="690" w:hRule="atLeast"/>
-          <w:tblHeader w:val="0"/>
-        </w:trPr>
-        <w:tc>
-          <w:tcPr>
-            <w:tcBorders>
-              <w:top w:color="000000" w:space="0" w:sz="0" w:val="nil"/>
-              <w:left w:color="000000" w:space="0" w:sz="0" w:val="nil"/>
-              <w:bottom w:color="e5e5e5" w:space="0" w:sz="4" w:val="single"/>
-              <w:right w:color="000000" w:space="0" w:sz="0" w:val="nil"/>
-            </w:tcBorders>
-            <w:tcMar>
-              <w:top w:w="160.0" w:type="dxa"/>
-              <w:left w:w="0.0" w:type="dxa"/>
               <w:bottom w:w="160.0" w:type="dxa"/>
               <w:right w:w="160.0" w:type="dxa"/>
             </w:tcMar>
@@ -2919,7 +4194,7 @@
                 <w:shd w:fill="ececec" w:val="clear"/>
                 <w:rtl w:val="0"/>
               </w:rPr>
-              <w:t xml:space="preserve">return_short_string()</w:t>
+              <w:t xml:space="preserve">shorten_downloaded_file_name()</w:t>
             </w:r>
             <w:r>
               <w:rPr>
@@ -2962,7 +4237,7 @@
                 <w:szCs w:val="23"/>
                 <w:rtl w:val="0"/>
               </w:rPr>
-              <w:t xml:space="preserve">No</w:t>
+              <w:t xml:space="preserve">Yes</w:t>
             </w:r>
             <w:r>
               <w:rPr>
@@ -3005,8 +4280,200 @@
                 <w:szCs w:val="23"/>
                 <w:rtl w:val="0"/>
               </w:rPr>
+              <w:t xml:space="preserve">Safe filename shortening</w:t>
+            </w:r>
+            <w:r>
+              <w:rPr>
+                <w:rtl w:val="0"/>
+              </w:rPr>
+            </w:r>
+          </w:p>
+        </w:tc>
+      </w:tr>
+      <w:tr>
+        <w:trPr>
+          <w:cantSplit w:val="0"/>
+          <w:trHeight w:val="1080" w:hRule="atLeast"/>
+          <w:tblHeader w:val="0"/>
+        </w:trPr>
+        <w:tc>
+          <w:tcPr>
+            <w:tcBorders>
+              <w:top w:color="000000" w:space="0" w:sz="0" w:val="nil"/>
+              <w:left w:color="000000" w:space="0" w:sz="0" w:val="nil"/>
+              <w:bottom w:color="e5e5e5" w:space="0" w:sz="4" w:val="single"/>
+              <w:right w:color="000000" w:space="0" w:sz="0" w:val="nil"/>
+            </w:tcBorders>
+            <w:tcMar>
+              <w:top w:w="160.0" w:type="dxa"/>
+              <w:left w:w="0.0" w:type="dxa"/>
+              <w:bottom w:w="160.0" w:type="dxa"/>
+              <w:right w:w="160.0" w:type="dxa"/>
+            </w:tcMar>
+            <w:vAlign w:val="top"/>
+          </w:tcPr>
+          <w:p>
+            <w:pPr>
+              <w:spacing w:line="412.8" w:lineRule="auto"/>
+              <w:rPr>
+                <w:rFonts w:ascii="Roboto" w:cs="Roboto" w:eastAsia="Roboto" w:hAnsi="Roboto"/>
+                <w:color w:val="404040"/>
+                <w:sz w:val="24"/>
+                <w:szCs w:val="24"/>
+              </w:rPr>
+            </w:pPr>
+            <w:r>
+              <w:rPr>
+                <w:rFonts w:ascii="Roboto Mono" w:cs="Roboto Mono" w:eastAsia="Roboto Mono" w:hAnsi="Roboto Mono"/>
+                <w:color w:val="188038"/>
+                <w:sz w:val="20"/>
+                <w:szCs w:val="20"/>
+                <w:shd w:fill="ececec" w:val="clear"/>
+                <w:rtl w:val="0"/>
+              </w:rPr>
+              <w:t xml:space="preserve">string_utils.py</w:t>
+            </w:r>
+            <w:r>
+              <w:rPr>
+                <w:rtl w:val="0"/>
+              </w:rPr>
+            </w:r>
+          </w:p>
+        </w:tc>
+        <w:tc>
+          <w:tcPr>
+            <w:tcBorders>
+              <w:top w:color="000000" w:space="0" w:sz="0" w:val="nil"/>
+              <w:left w:color="000000" w:space="0" w:sz="0" w:val="nil"/>
+              <w:bottom w:color="e5e5e5" w:space="0" w:sz="4" w:val="single"/>
+              <w:right w:color="000000" w:space="0" w:sz="0" w:val="nil"/>
+            </w:tcBorders>
+            <w:tcMar>
+              <w:top w:w="160.0" w:type="dxa"/>
+              <w:left w:w="160.0" w:type="dxa"/>
+              <w:bottom w:w="160.0" w:type="dxa"/>
+              <w:right w:w="160.0" w:type="dxa"/>
+            </w:tcMar>
+            <w:vAlign w:val="top"/>
+          </w:tcPr>
+          <w:p>
+            <w:pPr>
+              <w:spacing w:line="412.8" w:lineRule="auto"/>
+              <w:rPr>
+                <w:rFonts w:ascii="Roboto" w:cs="Roboto" w:eastAsia="Roboto" w:hAnsi="Roboto"/>
+                <w:color w:val="404040"/>
+                <w:sz w:val="24"/>
+                <w:szCs w:val="24"/>
+              </w:rPr>
+            </w:pPr>
+            <w:r>
+              <w:rPr>
+                <w:rFonts w:ascii="Roboto Mono" w:cs="Roboto Mono" w:eastAsia="Roboto Mono" w:hAnsi="Roboto Mono"/>
+                <w:color w:val="188038"/>
+                <w:sz w:val="20"/>
+                <w:szCs w:val="20"/>
+                <w:shd w:fill="ececec" w:val="clear"/>
+                <w:rtl w:val="0"/>
+              </w:rPr>
+              <w:t xml:space="preserve">return_short_string()</w:t>
+            </w:r>
+            <w:r>
+              <w:rPr>
+                <w:rtl w:val="0"/>
+              </w:rPr>
+            </w:r>
+          </w:p>
+        </w:tc>
+        <w:tc>
+          <w:tcPr>
+            <w:tcBorders>
+              <w:top w:color="000000" w:space="0" w:sz="0" w:val="nil"/>
+              <w:left w:color="000000" w:space="0" w:sz="0" w:val="nil"/>
+              <w:bottom w:color="e5e5e5" w:space="0" w:sz="4" w:val="single"/>
+              <w:right w:color="000000" w:space="0" w:sz="0" w:val="nil"/>
+            </w:tcBorders>
+            <w:tcMar>
+              <w:top w:w="160.0" w:type="dxa"/>
+              <w:left w:w="160.0" w:type="dxa"/>
+              <w:bottom w:w="160.0" w:type="dxa"/>
+              <w:right w:w="160.0" w:type="dxa"/>
+            </w:tcMar>
+            <w:vAlign w:val="top"/>
+          </w:tcPr>
+          <w:p>
+            <w:pPr>
+              <w:spacing w:line="412.8" w:lineRule="auto"/>
+              <w:rPr>
+                <w:rFonts w:ascii="Roboto" w:cs="Roboto" w:eastAsia="Roboto" w:hAnsi="Roboto"/>
+                <w:color w:val="404040"/>
+                <w:sz w:val="24"/>
+                <w:szCs w:val="24"/>
+              </w:rPr>
+            </w:pPr>
+            <w:r>
+              <w:rPr>
+                <w:rFonts w:ascii="Roboto" w:cs="Roboto" w:eastAsia="Roboto" w:hAnsi="Roboto"/>
+                <w:color w:val="404040"/>
+                <w:sz w:val="23"/>
+                <w:szCs w:val="23"/>
+                <w:rtl w:val="0"/>
+              </w:rPr>
+              <w:t xml:space="preserve">No</w:t>
+            </w:r>
+            <w:r>
+              <w:rPr>
+                <w:rtl w:val="0"/>
+              </w:rPr>
+            </w:r>
+          </w:p>
+        </w:tc>
+        <w:tc>
+          <w:tcPr>
+            <w:tcBorders>
+              <w:top w:color="000000" w:space="0" w:sz="0" w:val="nil"/>
+              <w:left w:color="000000" w:space="0" w:sz="0" w:val="nil"/>
+              <w:bottom w:color="e5e5e5" w:space="0" w:sz="4" w:val="single"/>
+              <w:right w:color="000000" w:space="0" w:sz="0" w:val="nil"/>
+            </w:tcBorders>
+            <w:tcMar>
+              <w:top w:w="160.0" w:type="dxa"/>
+              <w:left w:w="160.0" w:type="dxa"/>
+              <w:bottom w:w="160.0" w:type="dxa"/>
+              <w:right w:w="160.0" w:type="dxa"/>
+            </w:tcMar>
+            <w:vAlign w:val="top"/>
+          </w:tcPr>
+          <w:p>
+            <w:pPr>
+              <w:spacing w:line="412.8" w:lineRule="auto"/>
+              <w:rPr>
+                <w:rFonts w:ascii="Roboto" w:cs="Roboto" w:eastAsia="Roboto" w:hAnsi="Roboto"/>
+                <w:color w:val="404040"/>
+                <w:sz w:val="23"/>
+                <w:szCs w:val="23"/>
+              </w:rPr>
+            </w:pPr>
+            <w:r>
+              <w:rPr>
+                <w:rFonts w:ascii="Roboto" w:cs="Roboto" w:eastAsia="Roboto" w:hAnsi="Roboto"/>
+                <w:color w:val="404040"/>
+                <w:sz w:val="23"/>
+                <w:szCs w:val="23"/>
+                <w:rtl w:val="0"/>
+              </w:rPr>
               <w:t xml:space="preserve">Truncates strings to N words</w:t>
             </w:r>
+          </w:p>
+          <w:p>
+            <w:pPr>
+              <w:spacing w:line="412.8" w:lineRule="auto"/>
+              <w:rPr>
+                <w:rFonts w:ascii="Roboto" w:cs="Roboto" w:eastAsia="Roboto" w:hAnsi="Roboto"/>
+                <w:color w:val="404040"/>
+                <w:sz w:val="23"/>
+                <w:szCs w:val="23"/>
+              </w:rPr>
+            </w:pPr>
             <w:r>
               <w:rPr>
                 <w:rtl w:val="0"/>
@@ -3046,8 +4513,8 @@
           <w:szCs w:val="34"/>
         </w:rPr>
       </w:pPr>
-      <w:bookmarkStart w:colFirst="0" w:colLast="0" w:name="_fwe5t73gfnnr" w:id="9"/>
-      <w:bookmarkEnd w:id="9"/>
+      <w:bookmarkStart w:colFirst="0" w:colLast="0" w:name="_fwe5t73gfnnr" w:id="18"/>
+      <w:bookmarkEnd w:id="18"/>
       <w:r>
         <w:rPr>
           <w:rFonts w:ascii="Roboto" w:cs="Roboto" w:eastAsia="Roboto" w:hAnsi="Roboto"/>
@@ -3057,58 +4524,20 @@
           <w:szCs w:val="34"/>
           <w:rtl w:val="0"/>
         </w:rPr>
-        <w:t xml:space="preserve">5. Concurrency Architecture</w:t>
+        <w:t xml:space="preserve">6. Concurrency Architecture</w:t>
       </w:r>
     </w:p>
     <w:p>
       <w:pPr>
-        <w:rPr>
-          <w:rFonts w:ascii="Roboto Mono" w:cs="Roboto Mono" w:eastAsia="Roboto Mono" w:hAnsi="Roboto Mono"/>
-          <w:color w:val="494949"/>
-          <w:sz w:val="19"/>
-          <w:szCs w:val="19"/>
-        </w:rPr>
-      </w:pPr>
-      <w:r>
+        <w:shd w:fill="fafafa" w:val="clear"/>
+        <w:spacing w:after="180" w:line="381.1604210526316" w:lineRule="auto"/>
         <w:rPr>
           <w:rFonts w:ascii="Roboto Mono" w:cs="Roboto Mono" w:eastAsia="Roboto Mono" w:hAnsi="Roboto Mono"/>
           <w:color w:val="a626a4"/>
           <w:sz w:val="19"/>
           <w:szCs w:val="19"/>
-          <w:rtl w:val="0"/>
-        </w:rPr>
-        <w:t xml:space="preserve">with</w:t>
-      </w:r>
-      <w:r>
-        <w:rPr>
-          <w:rFonts w:ascii="Roboto Mono" w:cs="Roboto Mono" w:eastAsia="Roboto Mono" w:hAnsi="Roboto Mono"/>
-          <w:color w:val="494949"/>
-          <w:sz w:val="19"/>
-          <w:szCs w:val="19"/>
-          <w:rtl w:val="0"/>
-        </w:rPr>
-        <w:t xml:space="preserve"> ThreadPoolExecutor</w:t>
-      </w:r>
-      <w:r>
-        <w:rPr>
-          <w:rFonts w:ascii="Roboto Mono" w:cs="Roboto Mono" w:eastAsia="Roboto Mono" w:hAnsi="Roboto Mono"/>
-          <w:color w:val="383a42"/>
-          <w:sz w:val="19"/>
-          <w:szCs w:val="19"/>
-          <w:rtl w:val="0"/>
-        </w:rPr>
-        <w:t xml:space="preserve">()</w:t>
-      </w:r>
-      <w:r>
-        <w:rPr>
-          <w:rFonts w:ascii="Roboto Mono" w:cs="Roboto Mono" w:eastAsia="Roboto Mono" w:hAnsi="Roboto Mono"/>
-          <w:color w:val="494949"/>
-          <w:sz w:val="19"/>
-          <w:szCs w:val="19"/>
-          <w:rtl w:val="0"/>
-        </w:rPr>
-        <w:t xml:space="preserve"> </w:t>
-      </w:r>
+        </w:rPr>
+      </w:pPr>
       <w:r>
         <w:rPr>
           <w:rFonts w:ascii="Roboto Mono" w:cs="Roboto Mono" w:eastAsia="Roboto Mono" w:hAnsi="Roboto Mono"/>
@@ -3117,228 +4546,20 @@
           <w:szCs w:val="19"/>
           <w:rtl w:val="0"/>
         </w:rPr>
-        <w:t xml:space="preserve">as</w:t>
-      </w:r>
-      <w:r>
-        <w:rPr>
-          <w:rFonts w:ascii="Roboto Mono" w:cs="Roboto Mono" w:eastAsia="Roboto Mono" w:hAnsi="Roboto Mono"/>
-          <w:color w:val="494949"/>
-          <w:sz w:val="19"/>
-          <w:szCs w:val="19"/>
-          <w:rtl w:val="0"/>
-        </w:rPr>
-        <w:t xml:space="preserve"> executor</w:t>
-      </w:r>
-      <w:r>
-        <w:rPr>
-          <w:rFonts w:ascii="Roboto Mono" w:cs="Roboto Mono" w:eastAsia="Roboto Mono" w:hAnsi="Roboto Mono"/>
-          <w:color w:val="383a42"/>
-          <w:sz w:val="19"/>
-          <w:szCs w:val="19"/>
-          <w:rtl w:val="0"/>
-        </w:rPr>
-        <w:t xml:space="preserve">:</w:t>
-      </w:r>
-      <w:r>
-        <w:rPr>
-          <w:rtl w:val="0"/>
-        </w:rPr>
+        <w:t xml:space="preserve"># Example from downloader.py</w:t>
       </w:r>
     </w:p>
     <w:p>
       <w:pPr>
-        <w:rPr>
-          <w:rFonts w:ascii="Roboto Mono" w:cs="Roboto Mono" w:eastAsia="Roboto Mono" w:hAnsi="Roboto Mono"/>
-          <w:color w:val="494949"/>
-          <w:sz w:val="19"/>
-          <w:szCs w:val="19"/>
-        </w:rPr>
-      </w:pPr>
-      <w:r>
-        <w:rPr>
-          <w:rFonts w:ascii="Roboto Mono" w:cs="Roboto Mono" w:eastAsia="Roboto Mono" w:hAnsi="Roboto Mono"/>
-          <w:color w:val="494949"/>
-          <w:sz w:val="19"/>
-          <w:szCs w:val="19"/>
-          <w:rtl w:val="0"/>
-        </w:rPr>
-        <w:t xml:space="preserve">    futures </w:t>
-      </w:r>
-      <w:r>
-        <w:rPr>
-          <w:rFonts w:ascii="Roboto Mono" w:cs="Roboto Mono" w:eastAsia="Roboto Mono" w:hAnsi="Roboto Mono"/>
-          <w:color w:val="4078f2"/>
-          <w:sz w:val="19"/>
-          <w:szCs w:val="19"/>
-          <w:rtl w:val="0"/>
-        </w:rPr>
-        <w:t xml:space="preserve">=</w:t>
-      </w:r>
-      <w:r>
-        <w:rPr>
-          <w:rFonts w:ascii="Roboto Mono" w:cs="Roboto Mono" w:eastAsia="Roboto Mono" w:hAnsi="Roboto Mono"/>
-          <w:color w:val="494949"/>
-          <w:sz w:val="19"/>
-          <w:szCs w:val="19"/>
-          <w:rtl w:val="0"/>
-        </w:rPr>
-        <w:t xml:space="preserve"> </w:t>
-      </w:r>
-      <w:r>
-        <w:rPr>
-          <w:rFonts w:ascii="Roboto Mono" w:cs="Roboto Mono" w:eastAsia="Roboto Mono" w:hAnsi="Roboto Mono"/>
-          <w:color w:val="383a42"/>
-          <w:sz w:val="19"/>
-          <w:szCs w:val="19"/>
-          <w:rtl w:val="0"/>
-        </w:rPr>
-        <w:t xml:space="preserve">{</w:t>
-      </w:r>
-      <w:r>
-        <w:rPr>
-          <w:rtl w:val="0"/>
-        </w:rPr>
-      </w:r>
-    </w:p>
-    <w:p>
-      <w:pPr>
-        <w:rPr>
-          <w:rFonts w:ascii="Roboto Mono" w:cs="Roboto Mono" w:eastAsia="Roboto Mono" w:hAnsi="Roboto Mono"/>
-          <w:color w:val="494949"/>
-          <w:sz w:val="19"/>
-          <w:szCs w:val="19"/>
-        </w:rPr>
-      </w:pPr>
-      <w:r>
-        <w:rPr>
-          <w:rFonts w:ascii="Roboto Mono" w:cs="Roboto Mono" w:eastAsia="Roboto Mono" w:hAnsi="Roboto Mono"/>
-          <w:color w:val="494949"/>
-          <w:sz w:val="19"/>
-          <w:szCs w:val="19"/>
-          <w:rtl w:val="0"/>
-        </w:rPr>
-        <w:t xml:space="preserve">        executor</w:t>
-      </w:r>
-      <w:r>
-        <w:rPr>
-          <w:rFonts w:ascii="Roboto Mono" w:cs="Roboto Mono" w:eastAsia="Roboto Mono" w:hAnsi="Roboto Mono"/>
-          <w:color w:val="383a42"/>
-          <w:sz w:val="19"/>
-          <w:szCs w:val="19"/>
-          <w:rtl w:val="0"/>
-        </w:rPr>
-        <w:t xml:space="preserve">.</w:t>
-      </w:r>
-      <w:r>
-        <w:rPr>
-          <w:rFonts w:ascii="Roboto Mono" w:cs="Roboto Mono" w:eastAsia="Roboto Mono" w:hAnsi="Roboto Mono"/>
-          <w:color w:val="494949"/>
-          <w:sz w:val="19"/>
-          <w:szCs w:val="19"/>
-          <w:rtl w:val="0"/>
-        </w:rPr>
-        <w:t xml:space="preserve">submit</w:t>
-      </w:r>
-      <w:r>
-        <w:rPr>
-          <w:rFonts w:ascii="Roboto Mono" w:cs="Roboto Mono" w:eastAsia="Roboto Mono" w:hAnsi="Roboto Mono"/>
-          <w:color w:val="383a42"/>
-          <w:sz w:val="19"/>
-          <w:szCs w:val="19"/>
-          <w:rtl w:val="0"/>
-        </w:rPr>
-        <w:t xml:space="preserve">(</w:t>
-      </w:r>
-      <w:r>
-        <w:rPr>
-          <w:rFonts w:ascii="Roboto Mono" w:cs="Roboto Mono" w:eastAsia="Roboto Mono" w:hAnsi="Roboto Mono"/>
-          <w:color w:val="494949"/>
-          <w:sz w:val="19"/>
-          <w:szCs w:val="19"/>
-          <w:rtl w:val="0"/>
-        </w:rPr>
-        <w:t xml:space="preserve">downloader</w:t>
-      </w:r>
-      <w:r>
-        <w:rPr>
-          <w:rFonts w:ascii="Roboto Mono" w:cs="Roboto Mono" w:eastAsia="Roboto Mono" w:hAnsi="Roboto Mono"/>
-          <w:color w:val="383a42"/>
-          <w:sz w:val="19"/>
-          <w:szCs w:val="19"/>
-          <w:rtl w:val="0"/>
-        </w:rPr>
-        <w:t xml:space="preserve">,</w:t>
-      </w:r>
-      <w:r>
-        <w:rPr>
-          <w:rFonts w:ascii="Roboto Mono" w:cs="Roboto Mono" w:eastAsia="Roboto Mono" w:hAnsi="Roboto Mono"/>
-          <w:color w:val="494949"/>
-          <w:sz w:val="19"/>
-          <w:szCs w:val="19"/>
-          <w:rtl w:val="0"/>
-        </w:rPr>
-        <w:t xml:space="preserve"> url</w:t>
-      </w:r>
-      <w:r>
-        <w:rPr>
-          <w:rFonts w:ascii="Roboto Mono" w:cs="Roboto Mono" w:eastAsia="Roboto Mono" w:hAnsi="Roboto Mono"/>
-          <w:color w:val="383a42"/>
-          <w:sz w:val="19"/>
-          <w:szCs w:val="19"/>
-          <w:rtl w:val="0"/>
-        </w:rPr>
-        <w:t xml:space="preserve">):</w:t>
-      </w:r>
-      <w:r>
-        <w:rPr>
-          <w:rFonts w:ascii="Roboto Mono" w:cs="Roboto Mono" w:eastAsia="Roboto Mono" w:hAnsi="Roboto Mono"/>
-          <w:color w:val="494949"/>
-          <w:sz w:val="19"/>
-          <w:szCs w:val="19"/>
-          <w:rtl w:val="0"/>
-        </w:rPr>
-        <w:t xml:space="preserve"> query </w:t>
-      </w:r>
-    </w:p>
-    <w:p>
-      <w:pPr>
-        <w:rPr>
-          <w:rFonts w:ascii="Roboto Mono" w:cs="Roboto Mono" w:eastAsia="Roboto Mono" w:hAnsi="Roboto Mono"/>
-          <w:color w:val="494949"/>
-          <w:sz w:val="19"/>
-          <w:szCs w:val="19"/>
-        </w:rPr>
-      </w:pPr>
-      <w:r>
-        <w:rPr>
-          <w:rFonts w:ascii="Roboto Mono" w:cs="Roboto Mono" w:eastAsia="Roboto Mono" w:hAnsi="Roboto Mono"/>
-          <w:color w:val="494949"/>
-          <w:sz w:val="19"/>
-          <w:szCs w:val="19"/>
-          <w:rtl w:val="0"/>
-        </w:rPr>
-        <w:t xml:space="preserve">        </w:t>
-      </w:r>
-      <w:r>
+        <w:shd w:fill="fafafa" w:val="clear"/>
+        <w:spacing w:after="180" w:line="381.1604210526316" w:lineRule="auto"/>
         <w:rPr>
           <w:rFonts w:ascii="Roboto Mono" w:cs="Roboto Mono" w:eastAsia="Roboto Mono" w:hAnsi="Roboto Mono"/>
           <w:color w:val="a626a4"/>
           <w:sz w:val="19"/>
           <w:szCs w:val="19"/>
-          <w:rtl w:val="0"/>
-        </w:rPr>
-        <w:t xml:space="preserve">for</w:t>
-      </w:r>
-      <w:r>
-        <w:rPr>
-          <w:rFonts w:ascii="Roboto Mono" w:cs="Roboto Mono" w:eastAsia="Roboto Mono" w:hAnsi="Roboto Mono"/>
-          <w:color w:val="494949"/>
-          <w:sz w:val="19"/>
-          <w:szCs w:val="19"/>
-          <w:rtl w:val="0"/>
-        </w:rPr>
-        <w:t xml:space="preserve"> url </w:t>
-      </w:r>
+        </w:rPr>
+      </w:pPr>
       <w:r>
         <w:rPr>
           <w:rFonts w:ascii="Roboto Mono" w:cs="Roboto Mono" w:eastAsia="Roboto Mono" w:hAnsi="Roboto Mono"/>
@@ -3347,24 +4568,38 @@
           <w:szCs w:val="19"/>
           <w:rtl w:val="0"/>
         </w:rPr>
-        <w:t xml:space="preserve">in</w:t>
-      </w:r>
-      <w:r>
+        <w:t xml:space="preserve">with ThreadPoolExecutor() as executor:</w:t>
+      </w:r>
+    </w:p>
+    <w:p>
+      <w:pPr>
+        <w:shd w:fill="fafafa" w:val="clear"/>
+        <w:spacing w:after="180" w:line="381.1604210526316" w:lineRule="auto"/>
         <w:rPr>
           <w:rFonts w:ascii="Roboto Mono" w:cs="Roboto Mono" w:eastAsia="Roboto Mono" w:hAnsi="Roboto Mono"/>
-          <w:color w:val="494949"/>
+          <w:color w:val="a626a4"/>
           <w:sz w:val="19"/>
           <w:szCs w:val="19"/>
-          <w:rtl w:val="0"/>
-        </w:rPr>
-        <w:t xml:space="preserve"> url_list</w:t>
+        </w:rPr>
+      </w:pPr>
+      <w:r>
+        <w:rPr>
+          <w:rFonts w:ascii="Roboto Mono" w:cs="Roboto Mono" w:eastAsia="Roboto Mono" w:hAnsi="Roboto Mono"/>
+          <w:color w:val="a626a4"/>
+          <w:sz w:val="19"/>
+          <w:szCs w:val="19"/>
+          <w:rtl w:val="0"/>
+        </w:rPr>
+        <w:t xml:space="preserve">    futures = {executor.submit(downloader, url): query for url in url_list}</w:t>
       </w:r>
     </w:p>
     <w:p>
       <w:pPr>
+        <w:shd w:fill="fafafa" w:val="clear"/>
+        <w:spacing w:after="180" w:line="381.1604210526316" w:lineRule="auto"/>
         <w:rPr>
           <w:rFonts w:ascii="Roboto Mono" w:cs="Roboto Mono" w:eastAsia="Roboto Mono" w:hAnsi="Roboto Mono"/>
-          <w:color w:val="494949"/>
+          <w:color w:val="a626a4"/>
           <w:sz w:val="19"/>
           <w:szCs w:val="19"/>
         </w:rPr>
@@ -3372,27 +4607,34 @@
       <w:r>
         <w:rPr>
           <w:rFonts w:ascii="Roboto Mono" w:cs="Roboto Mono" w:eastAsia="Roboto Mono" w:hAnsi="Roboto Mono"/>
-          <w:color w:val="494949"/>
+          <w:color w:val="a626a4"/>
           <w:sz w:val="19"/>
           <w:szCs w:val="19"/>
           <w:rtl w:val="0"/>
         </w:rPr>
-        <w:t xml:space="preserve">    </w:t>
-      </w:r>
-      <w:r>
+        <w:t xml:space="preserve">    for future in as_completed(futures):</w:t>
+      </w:r>
+    </w:p>
+    <w:p>
+      <w:pPr>
+        <w:shd w:fill="fafafa" w:val="clear"/>
+        <w:spacing w:after="180" w:line="381.1604210526316" w:lineRule="auto"/>
         <w:rPr>
           <w:rFonts w:ascii="Roboto Mono" w:cs="Roboto Mono" w:eastAsia="Roboto Mono" w:hAnsi="Roboto Mono"/>
-          <w:color w:val="383a42"/>
+          <w:color w:val="a626a4"/>
           <w:sz w:val="19"/>
           <w:szCs w:val="19"/>
-          <w:rtl w:val="0"/>
-        </w:rPr>
-        <w:t xml:space="preserve">}</w:t>
-      </w:r>
-      <w:r>
-        <w:rPr>
-          <w:rtl w:val="0"/>
-        </w:rPr>
+        </w:rPr>
+      </w:pPr>
+      <w:r>
+        <w:rPr>
+          <w:rFonts w:ascii="Roboto Mono" w:cs="Roboto Mono" w:eastAsia="Roboto Mono" w:hAnsi="Roboto Mono"/>
+          <w:color w:val="a626a4"/>
+          <w:sz w:val="19"/>
+          <w:szCs w:val="19"/>
+          <w:rtl w:val="0"/>
+        </w:rPr>
+        <w:t xml:space="preserve">        handle_result(future)</w:t>
       </w:r>
     </w:p>
     <w:p>
@@ -3401,32 +4643,15 @@
         <w:spacing w:after="180" w:line="381.1604210526316" w:lineRule="auto"/>
         <w:rPr>
           <w:rFonts w:ascii="Roboto Mono" w:cs="Roboto Mono" w:eastAsia="Roboto Mono" w:hAnsi="Roboto Mono"/>
-          <w:i w:val="1"/>
-          <w:color w:val="a0a1a7"/>
+          <w:color w:val="a626a4"/>
           <w:sz w:val="19"/>
           <w:szCs w:val="19"/>
         </w:rPr>
       </w:pPr>
       <w:r>
         <w:rPr>
-          <w:rFonts w:ascii="Roboto Mono" w:cs="Roboto Mono" w:eastAsia="Roboto Mono" w:hAnsi="Roboto Mono"/>
-          <w:color w:val="494949"/>
-          <w:sz w:val="19"/>
-          <w:szCs w:val="19"/>
-          <w:rtl w:val="0"/>
-        </w:rPr>
-        <w:t xml:space="preserve">    </w:t>
-      </w:r>
-      <w:r>
-        <w:rPr>
-          <w:rFonts w:ascii="Roboto Mono" w:cs="Roboto Mono" w:eastAsia="Roboto Mono" w:hAnsi="Roboto Mono"/>
-          <w:i w:val="1"/>
-          <w:color w:val="a0a1a7"/>
-          <w:sz w:val="19"/>
-          <w:szCs w:val="19"/>
-          <w:rtl w:val="0"/>
-        </w:rPr>
-        <w:t xml:space="preserve"># Process completed futures</w:t>
+          <w:rtl w:val="0"/>
+        </w:rPr>
       </w:r>
     </w:p>
     <w:p>
@@ -3618,8 +4843,8 @@
           <w:szCs w:val="34"/>
         </w:rPr>
       </w:pPr>
-      <w:bookmarkStart w:colFirst="0" w:colLast="0" w:name="_x8aprasbllwf" w:id="10"/>
-      <w:bookmarkEnd w:id="10"/>
+      <w:bookmarkStart w:colFirst="0" w:colLast="0" w:name="_is8isot45f4p" w:id="19"/>
+      <w:bookmarkEnd w:id="19"/>
       <w:r>
         <w:rPr>
           <w:rFonts w:ascii="Roboto" w:cs="Roboto" w:eastAsia="Roboto" w:hAnsi="Roboto"/>
@@ -3629,13 +4854,13 @@
           <w:szCs w:val="34"/>
           <w:rtl w:val="0"/>
         </w:rPr>
-        <w:t xml:space="preserve">6. Error Handling</w:t>
+        <w:t xml:space="preserve">7. Error Handling</w:t>
       </w:r>
     </w:p>
     <w:tbl>
       <w:tblPr>
         <w:tblStyle w:val="Table6"/>
-        <w:tblW w:w="7170.0" w:type="dxa"/>
+        <w:tblW w:w="7110.0" w:type="dxa"/>
         <w:jc w:val="left"/>
         <w:tblBorders>
           <w:top w:color="000000" w:space="0" w:sz="0" w:val="nil"/>
@@ -3650,11 +4875,13 @@
       </w:tblPr>
       <w:tblGrid>
         <w:gridCol w:w="2070"/>
-        <w:gridCol w:w="5100"/>
+        <w:gridCol w:w="2595"/>
+        <w:gridCol w:w="2445"/>
         <w:tblGridChange w:id="0">
           <w:tblGrid>
             <w:gridCol w:w="2070"/>
-            <w:gridCol w:w="5100"/>
+            <w:gridCol w:w="2595"/>
+            <w:gridCol w:w="2445"/>
           </w:tblGrid>
         </w:tblGridChange>
       </w:tblGrid>
@@ -3752,24 +4979,17 @@
             </w:r>
           </w:p>
         </w:tc>
-      </w:tr>
-      <w:tr>
-        <w:trPr>
-          <w:cantSplit w:val="0"/>
-          <w:trHeight w:val="1110" w:hRule="atLeast"/>
-          <w:tblHeader w:val="0"/>
-        </w:trPr>
-        <w:tc>
-          <w:tcPr>
-            <w:tcBorders>
-              <w:top w:color="000000" w:space="0" w:sz="0" w:val="nil"/>
-              <w:left w:color="000000" w:space="0" w:sz="0" w:val="nil"/>
-              <w:bottom w:color="e5e5e5" w:space="0" w:sz="4" w:val="single"/>
-              <w:right w:color="000000" w:space="0" w:sz="0" w:val="nil"/>
-            </w:tcBorders>
-            <w:tcMar>
-              <w:top w:w="160.0" w:type="dxa"/>
-              <w:left w:w="0.0" w:type="dxa"/>
+        <w:tc>
+          <w:tcPr>
+            <w:tcBorders>
+              <w:top w:color="000000" w:space="0" w:sz="0" w:val="nil"/>
+              <w:left w:color="000000" w:space="0" w:sz="0" w:val="nil"/>
+              <w:bottom w:color="bbbbbb" w:space="0" w:sz="4" w:val="single"/>
+              <w:right w:color="000000" w:space="0" w:sz="0" w:val="nil"/>
+            </w:tcBorders>
+            <w:tcMar>
+              <w:top w:w="160.0" w:type="dxa"/>
+              <w:left w:w="160.0" w:type="dxa"/>
               <w:bottom w:w="160.0" w:type="dxa"/>
               <w:right w:w="160.0" w:type="dxa"/>
             </w:tcMar>
@@ -3788,66 +5008,13 @@
             <w:r>
               <w:rPr>
                 <w:rFonts w:ascii="Roboto" w:cs="Roboto" w:eastAsia="Roboto" w:hAnsi="Roboto"/>
+                <w:b w:val="1"/>
                 <w:color w:val="404040"/>
                 <w:sz w:val="23"/>
                 <w:szCs w:val="23"/>
                 <w:rtl w:val="0"/>
               </w:rPr>
-              <w:t xml:space="preserve">Format Unavailable</w:t>
-            </w:r>
-            <w:r>
-              <w:rPr>
-                <w:rtl w:val="0"/>
-              </w:rPr>
-            </w:r>
-          </w:p>
-        </w:tc>
-        <w:tc>
-          <w:tcPr>
-            <w:tcBorders>
-              <w:top w:color="000000" w:space="0" w:sz="0" w:val="nil"/>
-              <w:left w:color="000000" w:space="0" w:sz="0" w:val="nil"/>
-              <w:bottom w:color="e5e5e5" w:space="0" w:sz="4" w:val="single"/>
-              <w:right w:color="000000" w:space="0" w:sz="0" w:val="nil"/>
-            </w:tcBorders>
-            <w:tcMar>
-              <w:top w:w="160.0" w:type="dxa"/>
-              <w:left w:w="160.0" w:type="dxa"/>
-              <w:bottom w:w="160.0" w:type="dxa"/>
-              <w:right w:w="160.0" w:type="dxa"/>
-            </w:tcMar>
-            <w:vAlign w:val="top"/>
-          </w:tcPr>
-          <w:p>
-            <w:pPr>
-              <w:spacing w:line="412.8" w:lineRule="auto"/>
-              <w:rPr>
-                <w:rFonts w:ascii="Roboto" w:cs="Roboto" w:eastAsia="Roboto" w:hAnsi="Roboto"/>
-                <w:color w:val="404040"/>
-                <w:sz w:val="24"/>
-                <w:szCs w:val="24"/>
-              </w:rPr>
-            </w:pPr>
-            <w:r>
-              <w:rPr>
-                <w:rFonts w:ascii="Roboto" w:cs="Roboto" w:eastAsia="Roboto" w:hAnsi="Roboto"/>
-                <w:color w:val="404040"/>
-                <w:sz w:val="23"/>
-                <w:szCs w:val="23"/>
-                <w:rtl w:val="0"/>
-              </w:rPr>
-              <w:t xml:space="preserve">Multi-stage fallback in </w:t>
-            </w:r>
-            <w:r>
-              <w:rPr>
-                <w:rFonts w:ascii="Roboto Mono" w:cs="Roboto Mono" w:eastAsia="Roboto Mono" w:hAnsi="Roboto Mono"/>
-                <w:color w:val="188038"/>
-                <w:sz w:val="20"/>
-                <w:szCs w:val="20"/>
-                <w:shd w:fill="ececec" w:val="clear"/>
-                <w:rtl w:val="0"/>
-              </w:rPr>
-              <w:t xml:space="preserve">download_youtube_video()</w:t>
+              <w:t xml:space="preserve">Location</w:t>
             </w:r>
             <w:r>
               <w:rPr>
@@ -3897,7 +5064,7 @@
                 <w:szCs w:val="23"/>
                 <w:rtl w:val="0"/>
               </w:rPr>
-              <w:t xml:space="preserve">Network Timeouts</w:t>
+              <w:t xml:space="preserve">Format Unavailable</w:t>
             </w:r>
             <w:r>
               <w:rPr>
@@ -3940,22 +5107,15 @@
                 <w:szCs w:val="23"/>
                 <w:rtl w:val="0"/>
               </w:rPr>
-              <w:t xml:space="preserve">aria2c with 10 retries and exponential backoff</w:t>
-            </w:r>
-            <w:r>
-              <w:rPr>
-                <w:rtl w:val="0"/>
-              </w:rPr>
-            </w:r>
-          </w:p>
-        </w:tc>
-      </w:tr>
-      <w:tr>
-        <w:trPr>
-          <w:cantSplit w:val="0"/>
-          <w:trHeight w:val="1440" w:hRule="atLeast"/>
-          <w:tblHeader w:val="0"/>
-        </w:trPr>
+              <w:t xml:space="preserve">Multi-stage fallback</w:t>
+            </w:r>
+            <w:r>
+              <w:rPr>
+                <w:rtl w:val="0"/>
+              </w:rPr>
+            </w:r>
+          </w:p>
+        </w:tc>
         <w:tc>
           <w:tcPr>
             <w:tcBorders>
@@ -3966,7 +5126,7 @@
             </w:tcBorders>
             <w:tcMar>
               <w:top w:w="160.0" w:type="dxa"/>
-              <w:left w:w="0.0" w:type="dxa"/>
+              <w:left w:w="160.0" w:type="dxa"/>
               <w:bottom w:w="160.0" w:type="dxa"/>
               <w:right w:w="160.0" w:type="dxa"/>
             </w:tcMar>
@@ -3983,47 +5143,54 @@
               </w:rPr>
             </w:pPr>
             <w:r>
-              <w:rPr>
-                <w:rFonts w:ascii="Roboto" w:cs="Roboto" w:eastAsia="Roboto" w:hAnsi="Roboto"/>
-                <w:color w:val="404040"/>
-                <w:sz w:val="23"/>
-                <w:szCs w:val="23"/>
-                <w:rtl w:val="0"/>
-              </w:rPr>
-              <w:t xml:space="preserve">File Collisions</w:t>
-            </w:r>
-            <w:r>
-              <w:rPr>
-                <w:rtl w:val="0"/>
-              </w:rPr>
-            </w:r>
-          </w:p>
-        </w:tc>
-        <w:tc>
-          <w:tcPr>
-            <w:tcBorders>
-              <w:top w:color="000000" w:space="0" w:sz="0" w:val="nil"/>
-              <w:left w:color="000000" w:space="0" w:sz="0" w:val="nil"/>
-              <w:bottom w:color="e5e5e5" w:space="0" w:sz="4" w:val="single"/>
-              <w:right w:color="000000" w:space="0" w:sz="0" w:val="nil"/>
-            </w:tcBorders>
-            <w:tcMar>
-              <w:top w:w="160.0" w:type="dxa"/>
-              <w:left w:w="160.0" w:type="dxa"/>
-              <w:bottom w:w="160.0" w:type="dxa"/>
-              <w:right w:w="160.0" w:type="dxa"/>
-            </w:tcMar>
-            <w:vAlign w:val="top"/>
-          </w:tcPr>
-          <w:p>
-            <w:pPr>
-              <w:spacing w:line="412.8" w:lineRule="auto"/>
               <w:rPr>
                 <w:rFonts w:ascii="Roboto Mono" w:cs="Roboto Mono" w:eastAsia="Roboto Mono" w:hAnsi="Roboto Mono"/>
                 <w:color w:val="188038"/>
                 <w:sz w:val="20"/>
                 <w:szCs w:val="20"/>
                 <w:shd w:fill="ececec" w:val="clear"/>
+                <w:rtl w:val="0"/>
+              </w:rPr>
+              <w:t xml:space="preserve">downloader.py</w:t>
+            </w:r>
+            <w:r>
+              <w:rPr>
+                <w:rtl w:val="0"/>
+              </w:rPr>
+            </w:r>
+          </w:p>
+        </w:tc>
+      </w:tr>
+      <w:tr>
+        <w:trPr>
+          <w:cantSplit w:val="0"/>
+          <w:trHeight w:val="690" w:hRule="atLeast"/>
+          <w:tblHeader w:val="0"/>
+        </w:trPr>
+        <w:tc>
+          <w:tcPr>
+            <w:tcBorders>
+              <w:top w:color="000000" w:space="0" w:sz="0" w:val="nil"/>
+              <w:left w:color="000000" w:space="0" w:sz="0" w:val="nil"/>
+              <w:bottom w:color="e5e5e5" w:space="0" w:sz="4" w:val="single"/>
+              <w:right w:color="000000" w:space="0" w:sz="0" w:val="nil"/>
+            </w:tcBorders>
+            <w:tcMar>
+              <w:top w:w="160.0" w:type="dxa"/>
+              <w:left w:w="0.0" w:type="dxa"/>
+              <w:bottom w:w="160.0" w:type="dxa"/>
+              <w:right w:w="160.0" w:type="dxa"/>
+            </w:tcMar>
+            <w:vAlign w:val="top"/>
+          </w:tcPr>
+          <w:p>
+            <w:pPr>
+              <w:spacing w:line="412.8" w:lineRule="auto"/>
+              <w:rPr>
+                <w:rFonts w:ascii="Roboto" w:cs="Roboto" w:eastAsia="Roboto" w:hAnsi="Roboto"/>
+                <w:color w:val="404040"/>
+                <w:sz w:val="24"/>
+                <w:szCs w:val="24"/>
               </w:rPr>
             </w:pPr>
             <w:r>
@@ -4034,8 +5201,84 @@
                 <w:szCs w:val="23"/>
                 <w:rtl w:val="0"/>
               </w:rPr>
-              <w:t xml:space="preserve">Sequential numbering in </w:t>
-            </w:r>
+              <w:t xml:space="preserve">Network Timeouts</w:t>
+            </w:r>
+            <w:r>
+              <w:rPr>
+                <w:rtl w:val="0"/>
+              </w:rPr>
+            </w:r>
+          </w:p>
+        </w:tc>
+        <w:tc>
+          <w:tcPr>
+            <w:tcBorders>
+              <w:top w:color="000000" w:space="0" w:sz="0" w:val="nil"/>
+              <w:left w:color="000000" w:space="0" w:sz="0" w:val="nil"/>
+              <w:bottom w:color="e5e5e5" w:space="0" w:sz="4" w:val="single"/>
+              <w:right w:color="000000" w:space="0" w:sz="0" w:val="nil"/>
+            </w:tcBorders>
+            <w:tcMar>
+              <w:top w:w="160.0" w:type="dxa"/>
+              <w:left w:w="160.0" w:type="dxa"/>
+              <w:bottom w:w="160.0" w:type="dxa"/>
+              <w:right w:w="160.0" w:type="dxa"/>
+            </w:tcMar>
+            <w:vAlign w:val="top"/>
+          </w:tcPr>
+          <w:p>
+            <w:pPr>
+              <w:spacing w:line="412.8" w:lineRule="auto"/>
+              <w:rPr>
+                <w:rFonts w:ascii="Roboto" w:cs="Roboto" w:eastAsia="Roboto" w:hAnsi="Roboto"/>
+                <w:color w:val="404040"/>
+                <w:sz w:val="24"/>
+                <w:szCs w:val="24"/>
+              </w:rPr>
+            </w:pPr>
+            <w:r>
+              <w:rPr>
+                <w:rFonts w:ascii="Roboto" w:cs="Roboto" w:eastAsia="Roboto" w:hAnsi="Roboto"/>
+                <w:color w:val="404040"/>
+                <w:sz w:val="23"/>
+                <w:szCs w:val="23"/>
+                <w:rtl w:val="0"/>
+              </w:rPr>
+              <w:t xml:space="preserve">aria2c with 10 retries</w:t>
+            </w:r>
+            <w:r>
+              <w:rPr>
+                <w:rtl w:val="0"/>
+              </w:rPr>
+            </w:r>
+          </w:p>
+        </w:tc>
+        <w:tc>
+          <w:tcPr>
+            <w:tcBorders>
+              <w:top w:color="000000" w:space="0" w:sz="0" w:val="nil"/>
+              <w:left w:color="000000" w:space="0" w:sz="0" w:val="nil"/>
+              <w:bottom w:color="e5e5e5" w:space="0" w:sz="4" w:val="single"/>
+              <w:right w:color="000000" w:space="0" w:sz="0" w:val="nil"/>
+            </w:tcBorders>
+            <w:tcMar>
+              <w:top w:w="160.0" w:type="dxa"/>
+              <w:left w:w="160.0" w:type="dxa"/>
+              <w:bottom w:w="160.0" w:type="dxa"/>
+              <w:right w:w="160.0" w:type="dxa"/>
+            </w:tcMar>
+            <w:vAlign w:val="top"/>
+          </w:tcPr>
+          <w:p>
+            <w:pPr>
+              <w:spacing w:line="412.8" w:lineRule="auto"/>
+              <w:rPr>
+                <w:rFonts w:ascii="Roboto" w:cs="Roboto" w:eastAsia="Roboto" w:hAnsi="Roboto"/>
+                <w:color w:val="404040"/>
+                <w:sz w:val="24"/>
+                <w:szCs w:val="24"/>
+              </w:rPr>
+            </w:pPr>
             <w:r>
               <w:rPr>
                 <w:rFonts w:ascii="Roboto Mono" w:cs="Roboto Mono" w:eastAsia="Roboto Mono" w:hAnsi="Roboto Mono"/>
@@ -4045,20 +5288,282 @@
                 <w:shd w:fill="ececec" w:val="clear"/>
                 <w:rtl w:val="0"/>
               </w:rPr>
-              <w:t xml:space="preserve">shorten_downloaded_file_name()</w:t>
-            </w:r>
-          </w:p>
+              <w:t xml:space="preserve">downloader.py</w:t>
+            </w:r>
+            <w:r>
+              <w:rPr>
+                <w:rtl w:val="0"/>
+              </w:rPr>
+            </w:r>
+          </w:p>
+        </w:tc>
+      </w:tr>
+      <w:tr>
+        <w:trPr>
+          <w:cantSplit w:val="0"/>
+          <w:trHeight w:val="690" w:hRule="atLeast"/>
+          <w:tblHeader w:val="0"/>
+        </w:trPr>
+        <w:tc>
+          <w:tcPr>
+            <w:tcBorders>
+              <w:top w:color="000000" w:space="0" w:sz="0" w:val="nil"/>
+              <w:left w:color="000000" w:space="0" w:sz="0" w:val="nil"/>
+              <w:bottom w:color="e5e5e5" w:space="0" w:sz="4" w:val="single"/>
+              <w:right w:color="000000" w:space="0" w:sz="0" w:val="nil"/>
+            </w:tcBorders>
+            <w:tcMar>
+              <w:top w:w="160.0" w:type="dxa"/>
+              <w:left w:w="0.0" w:type="dxa"/>
+              <w:bottom w:w="160.0" w:type="dxa"/>
+              <w:right w:w="160.0" w:type="dxa"/>
+            </w:tcMar>
+            <w:vAlign w:val="top"/>
+          </w:tcPr>
           <w:p>
             <w:pPr>
               <w:spacing w:line="412.8" w:lineRule="auto"/>
+              <w:rPr>
+                <w:rFonts w:ascii="Roboto" w:cs="Roboto" w:eastAsia="Roboto" w:hAnsi="Roboto"/>
+                <w:color w:val="404040"/>
+                <w:sz w:val="24"/>
+                <w:szCs w:val="24"/>
+              </w:rPr>
+            </w:pPr>
+            <w:r>
+              <w:rPr>
+                <w:rFonts w:ascii="Roboto" w:cs="Roboto" w:eastAsia="Roboto" w:hAnsi="Roboto"/>
+                <w:color w:val="404040"/>
+                <w:sz w:val="23"/>
+                <w:szCs w:val="23"/>
+                <w:rtl w:val="0"/>
+              </w:rPr>
+              <w:t xml:space="preserve">File Collisions</w:t>
+            </w:r>
+            <w:r>
+              <w:rPr>
+                <w:rtl w:val="0"/>
+              </w:rPr>
+            </w:r>
+          </w:p>
+        </w:tc>
+        <w:tc>
+          <w:tcPr>
+            <w:tcBorders>
+              <w:top w:color="000000" w:space="0" w:sz="0" w:val="nil"/>
+              <w:left w:color="000000" w:space="0" w:sz="0" w:val="nil"/>
+              <w:bottom w:color="e5e5e5" w:space="0" w:sz="4" w:val="single"/>
+              <w:right w:color="000000" w:space="0" w:sz="0" w:val="nil"/>
+            </w:tcBorders>
+            <w:tcMar>
+              <w:top w:w="160.0" w:type="dxa"/>
+              <w:left w:w="160.0" w:type="dxa"/>
+              <w:bottom w:w="160.0" w:type="dxa"/>
+              <w:right w:w="160.0" w:type="dxa"/>
+            </w:tcMar>
+            <w:vAlign w:val="top"/>
+          </w:tcPr>
+          <w:p>
+            <w:pPr>
+              <w:spacing w:line="412.8" w:lineRule="auto"/>
+              <w:rPr>
+                <w:rFonts w:ascii="Roboto" w:cs="Roboto" w:eastAsia="Roboto" w:hAnsi="Roboto"/>
+                <w:color w:val="404040"/>
+                <w:sz w:val="24"/>
+                <w:szCs w:val="24"/>
+              </w:rPr>
+            </w:pPr>
+            <w:r>
+              <w:rPr>
+                <w:rFonts w:ascii="Roboto" w:cs="Roboto" w:eastAsia="Roboto" w:hAnsi="Roboto"/>
+                <w:color w:val="404040"/>
+                <w:sz w:val="23"/>
+                <w:szCs w:val="23"/>
+                <w:rtl w:val="0"/>
+              </w:rPr>
+              <w:t xml:space="preserve">Sequential numbering</w:t>
+            </w:r>
+            <w:r>
+              <w:rPr>
+                <w:rtl w:val="0"/>
+              </w:rPr>
+            </w:r>
+          </w:p>
+        </w:tc>
+        <w:tc>
+          <w:tcPr>
+            <w:tcBorders>
+              <w:top w:color="000000" w:space="0" w:sz="0" w:val="nil"/>
+              <w:left w:color="000000" w:space="0" w:sz="0" w:val="nil"/>
+              <w:bottom w:color="e5e5e5" w:space="0" w:sz="4" w:val="single"/>
+              <w:right w:color="000000" w:space="0" w:sz="0" w:val="nil"/>
+            </w:tcBorders>
+            <w:tcMar>
+              <w:top w:w="160.0" w:type="dxa"/>
+              <w:left w:w="160.0" w:type="dxa"/>
+              <w:bottom w:w="160.0" w:type="dxa"/>
+              <w:right w:w="160.0" w:type="dxa"/>
+            </w:tcMar>
+            <w:vAlign w:val="top"/>
+          </w:tcPr>
+          <w:p>
+            <w:pPr>
+              <w:spacing w:line="412.8" w:lineRule="auto"/>
+              <w:rPr>
+                <w:rFonts w:ascii="Roboto" w:cs="Roboto" w:eastAsia="Roboto" w:hAnsi="Roboto"/>
+                <w:color w:val="404040"/>
+                <w:sz w:val="24"/>
+                <w:szCs w:val="24"/>
+              </w:rPr>
+            </w:pPr>
+            <w:r>
               <w:rPr>
                 <w:rFonts w:ascii="Roboto Mono" w:cs="Roboto Mono" w:eastAsia="Roboto Mono" w:hAnsi="Roboto Mono"/>
                 <w:color w:val="188038"/>
                 <w:sz w:val="20"/>
                 <w:szCs w:val="20"/>
                 <w:shd w:fill="ececec" w:val="clear"/>
-              </w:rPr>
-            </w:pPr>
+                <w:rtl w:val="0"/>
+              </w:rPr>
+              <w:t xml:space="preserve">file_processor.py</w:t>
+            </w:r>
+            <w:r>
+              <w:rPr>
+                <w:rtl w:val="0"/>
+              </w:rPr>
+            </w:r>
+          </w:p>
+        </w:tc>
+      </w:tr>
+      <w:tr>
+        <w:trPr>
+          <w:cantSplit w:val="0"/>
+          <w:trHeight w:val="690" w:hRule="atLeast"/>
+          <w:tblHeader w:val="0"/>
+        </w:trPr>
+        <w:tc>
+          <w:tcPr>
+            <w:tcBorders>
+              <w:top w:color="000000" w:space="0" w:sz="0" w:val="nil"/>
+              <w:left w:color="000000" w:space="0" w:sz="0" w:val="nil"/>
+              <w:bottom w:color="e5e5e5" w:space="0" w:sz="4" w:val="single"/>
+              <w:right w:color="000000" w:space="0" w:sz="0" w:val="nil"/>
+            </w:tcBorders>
+            <w:tcMar>
+              <w:top w:w="160.0" w:type="dxa"/>
+              <w:left w:w="0.0" w:type="dxa"/>
+              <w:bottom w:w="160.0" w:type="dxa"/>
+              <w:right w:w="160.0" w:type="dxa"/>
+            </w:tcMar>
+            <w:vAlign w:val="top"/>
+          </w:tcPr>
+          <w:p>
+            <w:pPr>
+              <w:spacing w:line="412.8" w:lineRule="auto"/>
+              <w:rPr>
+                <w:rFonts w:ascii="Roboto" w:cs="Roboto" w:eastAsia="Roboto" w:hAnsi="Roboto"/>
+                <w:color w:val="404040"/>
+                <w:sz w:val="24"/>
+                <w:szCs w:val="24"/>
+              </w:rPr>
+            </w:pPr>
+            <w:r>
+              <w:rPr>
+                <w:rFonts w:ascii="Roboto" w:cs="Roboto" w:eastAsia="Roboto" w:hAnsi="Roboto"/>
+                <w:color w:val="404040"/>
+                <w:sz w:val="23"/>
+                <w:szCs w:val="23"/>
+                <w:rtl w:val="0"/>
+              </w:rPr>
+              <w:t xml:space="preserve">Invalid Input</w:t>
+            </w:r>
+            <w:r>
+              <w:rPr>
+                <w:rtl w:val="0"/>
+              </w:rPr>
+            </w:r>
+          </w:p>
+        </w:tc>
+        <w:tc>
+          <w:tcPr>
+            <w:tcBorders>
+              <w:top w:color="000000" w:space="0" w:sz="0" w:val="nil"/>
+              <w:left w:color="000000" w:space="0" w:sz="0" w:val="nil"/>
+              <w:bottom w:color="e5e5e5" w:space="0" w:sz="4" w:val="single"/>
+              <w:right w:color="000000" w:space="0" w:sz="0" w:val="nil"/>
+            </w:tcBorders>
+            <w:tcMar>
+              <w:top w:w="160.0" w:type="dxa"/>
+              <w:left w:w="160.0" w:type="dxa"/>
+              <w:bottom w:w="160.0" w:type="dxa"/>
+              <w:right w:w="160.0" w:type="dxa"/>
+            </w:tcMar>
+            <w:vAlign w:val="top"/>
+          </w:tcPr>
+          <w:p>
+            <w:pPr>
+              <w:spacing w:line="412.8" w:lineRule="auto"/>
+              <w:rPr>
+                <w:rFonts w:ascii="Roboto" w:cs="Roboto" w:eastAsia="Roboto" w:hAnsi="Roboto"/>
+                <w:color w:val="404040"/>
+                <w:sz w:val="24"/>
+                <w:szCs w:val="24"/>
+              </w:rPr>
+            </w:pPr>
+            <w:r>
+              <w:rPr>
+                <w:rFonts w:ascii="Roboto" w:cs="Roboto" w:eastAsia="Roboto" w:hAnsi="Roboto"/>
+                <w:color w:val="404040"/>
+                <w:sz w:val="23"/>
+                <w:szCs w:val="23"/>
+                <w:rtl w:val="0"/>
+              </w:rPr>
+              <w:t xml:space="preserve">Skip malformed entries</w:t>
+            </w:r>
+            <w:r>
+              <w:rPr>
+                <w:rtl w:val="0"/>
+              </w:rPr>
+            </w:r>
+          </w:p>
+        </w:tc>
+        <w:tc>
+          <w:tcPr>
+            <w:tcBorders>
+              <w:top w:color="000000" w:space="0" w:sz="0" w:val="nil"/>
+              <w:left w:color="000000" w:space="0" w:sz="0" w:val="nil"/>
+              <w:bottom w:color="e5e5e5" w:space="0" w:sz="4" w:val="single"/>
+              <w:right w:color="000000" w:space="0" w:sz="0" w:val="nil"/>
+            </w:tcBorders>
+            <w:tcMar>
+              <w:top w:w="160.0" w:type="dxa"/>
+              <w:left w:w="160.0" w:type="dxa"/>
+              <w:bottom w:w="160.0" w:type="dxa"/>
+              <w:right w:w="160.0" w:type="dxa"/>
+            </w:tcMar>
+            <w:vAlign w:val="top"/>
+          </w:tcPr>
+          <w:p>
+            <w:pPr>
+              <w:spacing w:line="412.8" w:lineRule="auto"/>
+              <w:rPr>
+                <w:rFonts w:ascii="Roboto" w:cs="Roboto" w:eastAsia="Roboto" w:hAnsi="Roboto"/>
+                <w:color w:val="404040"/>
+                <w:sz w:val="24"/>
+                <w:szCs w:val="24"/>
+              </w:rPr>
+            </w:pPr>
+            <w:r>
+              <w:rPr>
+                <w:rFonts w:ascii="Roboto Mono" w:cs="Roboto Mono" w:eastAsia="Roboto Mono" w:hAnsi="Roboto Mono"/>
+                <w:color w:val="188038"/>
+                <w:sz w:val="20"/>
+                <w:szCs w:val="20"/>
+                <w:shd w:fill="ececec" w:val="clear"/>
+                <w:rtl w:val="0"/>
+              </w:rPr>
+              <w:t xml:space="preserve">get_user_input.py</w:t>
+            </w:r>
             <w:r>
               <w:rPr>
                 <w:rtl w:val="0"/>
@@ -4068,6 +5573,45 @@
         </w:tc>
       </w:tr>
     </w:tbl>
+    <w:p>
+      <w:pPr>
+        <w:rPr/>
+      </w:pPr>
+      <w:r>
+        <w:rPr>
+          <w:rtl w:val="0"/>
+        </w:rPr>
+      </w:r>
+    </w:p>
+    <w:p>
+      <w:pPr>
+        <w:pStyle w:val="Heading2"/>
+        <w:keepNext w:val="0"/>
+        <w:keepLines w:val="0"/>
+        <w:shd w:fill="ffffff" w:val="clear"/>
+        <w:spacing w:after="200" w:before="280" w:line="360" w:lineRule="auto"/>
+        <w:rPr>
+          <w:rFonts w:ascii="Roboto" w:cs="Roboto" w:eastAsia="Roboto" w:hAnsi="Roboto"/>
+          <w:b w:val="1"/>
+          <w:color w:val="404040"/>
+          <w:sz w:val="34"/>
+          <w:szCs w:val="34"/>
+        </w:rPr>
+      </w:pPr>
+      <w:bookmarkStart w:colFirst="0" w:colLast="0" w:name="_uk30522a9nqp" w:id="20"/>
+      <w:bookmarkEnd w:id="20"/>
+      <w:r>
+        <w:rPr>
+          <w:rFonts w:ascii="Roboto" w:cs="Roboto" w:eastAsia="Roboto" w:hAnsi="Roboto"/>
+          <w:b w:val="1"/>
+          <w:color w:val="404040"/>
+          <w:sz w:val="34"/>
+          <w:szCs w:val="34"/>
+          <w:rtl w:val="0"/>
+        </w:rPr>
+        <w:t xml:space="preserve">8. Voice Command Integration (Planned)</w:t>
+      </w:r>
+    </w:p>
     <w:p>
       <w:pPr>
         <w:rPr/>

</xml_diff>